<commit_message>
added git link to document
</commit_message>
<xml_diff>
--- a/Adv_DB_Report.docx
+++ b/Adv_DB_Report.docx
@@ -5,7 +5,9 @@
     <w:sdt>
       <w:sdtPr>
         <w:rPr>
+          <w:rFonts w:eastAsiaTheme="minorHAnsi"/>
           <w:sz w:val="2"/>
+          <w:lang w:val="en-IE"/>
         </w:rPr>
         <w:id w:val="1854143511"/>
         <w:docPartObj>
@@ -15,9 +17,7 @@
       </w:sdtPr>
       <w:sdtEndPr>
         <w:rPr>
-          <w:rFonts w:eastAsiaTheme="minorHAnsi"/>
           <w:sz w:val="22"/>
-          <w:lang w:val="en-IE"/>
         </w:rPr>
       </w:sdtEndPr>
       <w:sdtContent>
@@ -194,7 +194,7 @@
                     <v:stroke joinstyle="miter"/>
                     <v:path gradientshapeok="t" o:connecttype="rect"/>
                   </v:shapetype>
-                  <v:shape id="Text Box 62" o:spid="_x0000_s1026" type="#_x0000_t202" style="position:absolute;margin-left:0;margin-top:0;width:468pt;height:1in;z-index:251665408;visibility:visible;mso-wrap-style:square;mso-width-percent:765;mso-wrap-distance-left:9pt;mso-wrap-distance-top:0;mso-wrap-distance-right:9pt;mso-wrap-distance-bottom:0;mso-position-horizontal:center;mso-position-horizontal-relative:page;mso-position-vertical:top;mso-position-vertical-relative:margin;mso-width-percent:765;mso-width-relative:page;v-text-anchor:top" o:gfxdata="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" filled="f" stroked="f" strokeweight=".5pt">
+                  <v:shape id="Text Box 62" o:spid="_x0000_s1026" type="#_x0000_t202" style="position:absolute;margin-left:0;margin-top:0;width:468pt;height:1in;z-index:251665408;visibility:visible;mso-wrap-style:square;mso-width-percent:765;mso-wrap-distance-left:9pt;mso-wrap-distance-top:0;mso-wrap-distance-right:9pt;mso-wrap-distance-bottom:0;mso-position-horizontal:center;mso-position-horizontal-relative:page;mso-position-vertical:top;mso-position-vertical-relative:margin;mso-width-percent:765;mso-width-relative:page;v-text-anchor:top" o:gfxdata="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" filled="f" stroked="f" strokeweight=".5pt">
                     <v:textbox style="mso-fit-shape-to-text:t">
                       <w:txbxContent>
                         <w:sdt>
@@ -954,23 +954,7 @@
                                         <w:sz w:val="36"/>
                                         <w:szCs w:val="36"/>
                                       </w:rPr>
-                                      <w:t>For Peter</w:t>
-                                    </w:r>
-                                    <w:r>
-                                      <w:rPr>
-                                        <w:color w:val="4472C4" w:themeColor="accent1"/>
-                                        <w:sz w:val="36"/>
-                                        <w:szCs w:val="36"/>
-                                      </w:rPr>
-                                      <w:t xml:space="preserve"> Given</w:t>
-                                    </w:r>
-                                    <w:r>
-                                      <w:rPr>
-                                        <w:color w:val="4472C4" w:themeColor="accent1"/>
-                                        <w:sz w:val="36"/>
-                                        <w:szCs w:val="36"/>
-                                      </w:rPr>
-                                      <w:t xml:space="preserve"> </w:t>
+                                      <w:t>For Peter Given</w:t>
                                     </w:r>
                                   </w:p>
                                 </w:sdtContent>
@@ -997,7 +981,7 @@
               </mc:Choice>
               <mc:Fallback>
                 <w:pict>
-                  <v:shape w14:anchorId="304B6BF0" id="Text Box 69" o:spid="_x0000_s1027" type="#_x0000_t202" style="position:absolute;margin-left:0;margin-top:0;width:468pt;height:29.5pt;z-index:251663360;visibility:visible;mso-wrap-style:square;mso-width-percent:765;mso-height-percent:0;mso-wrap-distance-left:9pt;mso-wrap-distance-top:0;mso-wrap-distance-right:9pt;mso-wrap-distance-bottom:0;mso-position-horizontal:center;mso-position-horizontal-relative:page;mso-position-vertical:bottom;mso-position-vertical-relative:margin;mso-width-percent:765;mso-height-percent:0;mso-width-relative:page;mso-height-relative:margin;v-text-anchor:bottom" o:gfxdata="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" filled="f" stroked="f" strokeweight=".5pt">
+                  <v:shape w14:anchorId="304B6BF0" id="Text Box 69" o:spid="_x0000_s1027" type="#_x0000_t202" style="position:absolute;margin-left:0;margin-top:0;width:468pt;height:29.5pt;z-index:251663360;visibility:visible;mso-wrap-style:square;mso-width-percent:765;mso-height-percent:0;mso-wrap-distance-left:9pt;mso-wrap-distance-top:0;mso-wrap-distance-right:9pt;mso-wrap-distance-bottom:0;mso-position-horizontal:center;mso-position-horizontal-relative:page;mso-position-vertical:bottom;mso-position-vertical-relative:margin;mso-width-percent:765;mso-height-percent:0;mso-width-relative:page;mso-height-relative:margin;v-text-anchor:bottom" o:gfxdata="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" filled="f" stroked="f" strokeweight=".5pt">
                     <v:textbox style="mso-fit-shape-to-text:t" inset="0,0,0,0">
                       <w:txbxContent>
                         <w:p>
@@ -1073,23 +1057,7 @@
                                   <w:sz w:val="36"/>
                                   <w:szCs w:val="36"/>
                                 </w:rPr>
-                                <w:t>For Peter</w:t>
-                              </w:r>
-                              <w:r>
-                                <w:rPr>
-                                  <w:color w:val="4472C4" w:themeColor="accent1"/>
-                                  <w:sz w:val="36"/>
-                                  <w:szCs w:val="36"/>
-                                </w:rPr>
-                                <w:t xml:space="preserve"> Given</w:t>
-                              </w:r>
-                              <w:r>
-                                <w:rPr>
-                                  <w:color w:val="4472C4" w:themeColor="accent1"/>
-                                  <w:sz w:val="36"/>
-                                  <w:szCs w:val="36"/>
-                                </w:rPr>
-                                <w:t xml:space="preserve"> </w:t>
+                                <w:t>For Peter Given</w:t>
                               </w:r>
                             </w:p>
                           </w:sdtContent>
@@ -1121,7 +1089,7 @@
       <w:pPr>
         <w:pStyle w:val="Heading1"/>
       </w:pPr>
-      <w:bookmarkStart w:id="0" w:name="_Toc116641921"/>
+      <w:bookmarkStart w:id="0" w:name="_Toc117070431"/>
       <w:r>
         <w:lastRenderedPageBreak/>
         <w:t>Summary</w:t>
@@ -1253,6 +1221,13 @@
     <w:p/>
     <w:sdt>
       <w:sdtPr>
+        <w:rPr>
+          <w:rFonts w:asciiTheme="minorHAnsi" w:eastAsiaTheme="minorHAnsi" w:hAnsiTheme="minorHAnsi" w:cstheme="minorBidi"/>
+          <w:color w:val="auto"/>
+          <w:sz w:val="22"/>
+          <w:szCs w:val="22"/>
+          <w:lang w:val="en-IE"/>
+        </w:rPr>
         <w:id w:val="-600489324"/>
         <w:docPartObj>
           <w:docPartGallery w:val="Table of Contents"/>
@@ -1261,14 +1236,9 @@
       </w:sdtPr>
       <w:sdtEndPr>
         <w:rPr>
-          <w:rFonts w:asciiTheme="minorHAnsi" w:eastAsiaTheme="minorHAnsi" w:hAnsiTheme="minorHAnsi" w:cstheme="minorBidi"/>
           <w:b/>
           <w:bCs/>
           <w:noProof/>
-          <w:color w:val="auto"/>
-          <w:sz w:val="22"/>
-          <w:szCs w:val="22"/>
-          <w:lang w:val="en-IE"/>
         </w:rPr>
       </w:sdtEndPr>
       <w:sdtContent>
@@ -1301,7 +1271,7 @@
           <w:r>
             <w:fldChar w:fldCharType="separate"/>
           </w:r>
-          <w:hyperlink w:anchor="_Toc116641921" w:history="1">
+          <w:hyperlink w:anchor="_Toc117070431" w:history="1">
             <w:r>
               <w:rPr>
                 <w:rStyle w:val="Hyperlink"/>
@@ -1328,7 +1298,7 @@
                 <w:noProof/>
                 <w:webHidden/>
               </w:rPr>
-              <w:instrText xml:space="preserve"> PAGEREF _Toc116641921 \h </w:instrText>
+              <w:instrText xml:space="preserve"> PAGEREF _Toc117070431 \h </w:instrText>
             </w:r>
             <w:r>
               <w:rPr>
@@ -1371,7 +1341,7 @@
               <w:lang w:eastAsia="en-IE"/>
             </w:rPr>
           </w:pPr>
-          <w:hyperlink w:anchor="_Toc116641922" w:history="1">
+          <w:hyperlink w:anchor="_Toc117070432" w:history="1">
             <w:r>
               <w:rPr>
                 <w:rStyle w:val="Hyperlink"/>
@@ -1398,7 +1368,7 @@
                 <w:noProof/>
                 <w:webHidden/>
               </w:rPr>
-              <w:instrText xml:space="preserve"> PAGEREF _Toc116641922 \h </w:instrText>
+              <w:instrText xml:space="preserve"> PAGEREF _Toc117070432 \h </w:instrText>
             </w:r>
             <w:r>
               <w:rPr>
@@ -1441,7 +1411,7 @@
               <w:lang w:eastAsia="en-IE"/>
             </w:rPr>
           </w:pPr>
-          <w:hyperlink w:anchor="_Toc116641923" w:history="1">
+          <w:hyperlink w:anchor="_Toc117070433" w:history="1">
             <w:r>
               <w:rPr>
                 <w:rStyle w:val="Hyperlink"/>
@@ -1468,7 +1438,7 @@
                 <w:noProof/>
                 <w:webHidden/>
               </w:rPr>
-              <w:instrText xml:space="preserve"> PAGEREF _Toc116641923 \h </w:instrText>
+              <w:instrText xml:space="preserve"> PAGEREF _Toc117070433 \h </w:instrText>
             </w:r>
             <w:r>
               <w:rPr>
@@ -1511,7 +1481,7 @@
               <w:lang w:eastAsia="en-IE"/>
             </w:rPr>
           </w:pPr>
-          <w:hyperlink w:anchor="_Toc116641924" w:history="1">
+          <w:hyperlink w:anchor="_Toc117070434" w:history="1">
             <w:r>
               <w:rPr>
                 <w:rStyle w:val="Hyperlink"/>
@@ -1538,7 +1508,7 @@
                 <w:noProof/>
                 <w:webHidden/>
               </w:rPr>
-              <w:instrText xml:space="preserve"> PAGEREF _Toc116641924 \h </w:instrText>
+              <w:instrText xml:space="preserve"> PAGEREF _Toc117070434 \h </w:instrText>
             </w:r>
             <w:r>
               <w:rPr>
@@ -1581,7 +1551,7 @@
               <w:lang w:eastAsia="en-IE"/>
             </w:rPr>
           </w:pPr>
-          <w:hyperlink w:anchor="_Toc116641925" w:history="1">
+          <w:hyperlink w:anchor="_Toc117070435" w:history="1">
             <w:r>
               <w:rPr>
                 <w:rStyle w:val="Hyperlink"/>
@@ -1608,7 +1578,7 @@
                 <w:noProof/>
                 <w:webHidden/>
               </w:rPr>
-              <w:instrText xml:space="preserve"> PAGEREF _Toc116641925 \h </w:instrText>
+              <w:instrText xml:space="preserve"> PAGEREF _Toc117070435 \h </w:instrText>
             </w:r>
             <w:r>
               <w:rPr>
@@ -1651,7 +1621,7 @@
               <w:lang w:eastAsia="en-IE"/>
             </w:rPr>
           </w:pPr>
-          <w:hyperlink w:anchor="_Toc116641926" w:history="1">
+          <w:hyperlink w:anchor="_Toc117070436" w:history="1">
             <w:r>
               <w:rPr>
                 <w:rStyle w:val="Hyperlink"/>
@@ -1678,7 +1648,7 @@
                 <w:noProof/>
                 <w:webHidden/>
               </w:rPr>
-              <w:instrText xml:space="preserve"> PAGEREF _Toc116641926 \h </w:instrText>
+              <w:instrText xml:space="preserve"> PAGEREF _Toc117070436 \h </w:instrText>
             </w:r>
             <w:r>
               <w:rPr>
@@ -1721,7 +1691,7 @@
               <w:lang w:eastAsia="en-IE"/>
             </w:rPr>
           </w:pPr>
-          <w:hyperlink w:anchor="_Toc116641927" w:history="1">
+          <w:hyperlink w:anchor="_Toc117070437" w:history="1">
             <w:r>
               <w:rPr>
                 <w:rStyle w:val="Hyperlink"/>
@@ -1748,7 +1718,7 @@
                 <w:noProof/>
                 <w:webHidden/>
               </w:rPr>
-              <w:instrText xml:space="preserve"> PAGEREF _Toc116641927 \h </w:instrText>
+              <w:instrText xml:space="preserve"> PAGEREF _Toc117070437 \h </w:instrText>
             </w:r>
             <w:r>
               <w:rPr>
@@ -1791,7 +1761,7 @@
               <w:lang w:eastAsia="en-IE"/>
             </w:rPr>
           </w:pPr>
-          <w:hyperlink w:anchor="_Toc116641928" w:history="1">
+          <w:hyperlink w:anchor="_Toc117070438" w:history="1">
             <w:r>
               <w:rPr>
                 <w:rStyle w:val="Hyperlink"/>
@@ -1818,7 +1788,7 @@
                 <w:noProof/>
                 <w:webHidden/>
               </w:rPr>
-              <w:instrText xml:space="preserve"> PAGEREF _Toc116641928 \h </w:instrText>
+              <w:instrText xml:space="preserve"> PAGEREF _Toc117070438 \h </w:instrText>
             </w:r>
             <w:r>
               <w:rPr>
@@ -1861,7 +1831,7 @@
               <w:lang w:eastAsia="en-IE"/>
             </w:rPr>
           </w:pPr>
-          <w:hyperlink w:anchor="_Toc116641929" w:history="1">
+          <w:hyperlink w:anchor="_Toc117070439" w:history="1">
             <w:r>
               <w:rPr>
                 <w:rStyle w:val="Hyperlink"/>
@@ -1888,7 +1858,7 @@
                 <w:noProof/>
                 <w:webHidden/>
               </w:rPr>
-              <w:instrText xml:space="preserve"> PAGEREF _Toc116641929 \h </w:instrText>
+              <w:instrText xml:space="preserve"> PAGEREF _Toc117070439 \h </w:instrText>
             </w:r>
             <w:r>
               <w:rPr>
@@ -1931,7 +1901,7 @@
               <w:lang w:eastAsia="en-IE"/>
             </w:rPr>
           </w:pPr>
-          <w:hyperlink w:anchor="_Toc116641930" w:history="1">
+          <w:hyperlink w:anchor="_Toc117070440" w:history="1">
             <w:r>
               <w:rPr>
                 <w:rStyle w:val="Hyperlink"/>
@@ -1958,7 +1928,7 @@
                 <w:noProof/>
                 <w:webHidden/>
               </w:rPr>
-              <w:instrText xml:space="preserve"> PAGEREF _Toc116641930 \h </w:instrText>
+              <w:instrText xml:space="preserve"> PAGEREF _Toc117070440 \h </w:instrText>
             </w:r>
             <w:r>
               <w:rPr>
@@ -2001,7 +1971,7 @@
               <w:lang w:eastAsia="en-IE"/>
             </w:rPr>
           </w:pPr>
-          <w:hyperlink w:anchor="_Toc116641931" w:history="1">
+          <w:hyperlink w:anchor="_Toc117070441" w:history="1">
             <w:r>
               <w:rPr>
                 <w:rStyle w:val="Hyperlink"/>
@@ -2028,7 +1998,7 @@
                 <w:noProof/>
                 <w:webHidden/>
               </w:rPr>
-              <w:instrText xml:space="preserve"> PAGEREF _Toc116641931 \h </w:instrText>
+              <w:instrText xml:space="preserve"> PAGEREF _Toc117070441 \h </w:instrText>
             </w:r>
             <w:r>
               <w:rPr>
@@ -2071,7 +2041,7 @@
               <w:lang w:eastAsia="en-IE"/>
             </w:rPr>
           </w:pPr>
-          <w:hyperlink w:anchor="_Toc116641932" w:history="1">
+          <w:hyperlink w:anchor="_Toc117070442" w:history="1">
             <w:r>
               <w:rPr>
                 <w:rStyle w:val="Hyperlink"/>
@@ -2098,7 +2068,7 @@
                 <w:noProof/>
                 <w:webHidden/>
               </w:rPr>
-              <w:instrText xml:space="preserve"> PAGEREF _Toc116641932 \h </w:instrText>
+              <w:instrText xml:space="preserve"> PAGEREF _Toc117070442 \h </w:instrText>
             </w:r>
             <w:r>
               <w:rPr>
@@ -2141,7 +2111,7 @@
               <w:lang w:eastAsia="en-IE"/>
             </w:rPr>
           </w:pPr>
-          <w:hyperlink w:anchor="_Toc116641933" w:history="1">
+          <w:hyperlink w:anchor="_Toc117070443" w:history="1">
             <w:r>
               <w:rPr>
                 <w:rStyle w:val="Hyperlink"/>
@@ -2168,7 +2138,7 @@
                 <w:noProof/>
                 <w:webHidden/>
               </w:rPr>
-              <w:instrText xml:space="preserve"> PAGEREF _Toc116641933 \h </w:instrText>
+              <w:instrText xml:space="preserve"> PAGEREF _Toc117070443 \h </w:instrText>
             </w:r>
             <w:r>
               <w:rPr>
@@ -2189,6 +2159,146 @@
                 <w:webHidden/>
               </w:rPr>
               <w:t>11</w:t>
+            </w:r>
+            <w:r>
+              <w:rPr>
+                <w:noProof/>
+                <w:webHidden/>
+              </w:rPr>
+              <w:fldChar w:fldCharType="end"/>
+            </w:r>
+          </w:hyperlink>
+        </w:p>
+        <w:p>
+          <w:pPr>
+            <w:pStyle w:val="TOC1"/>
+            <w:tabs>
+              <w:tab w:val="right" w:leader="dot" w:pos="9016"/>
+            </w:tabs>
+            <w:rPr>
+              <w:rFonts w:eastAsiaTheme="minorEastAsia"/>
+              <w:noProof/>
+              <w:lang w:eastAsia="en-IE"/>
+            </w:rPr>
+          </w:pPr>
+          <w:hyperlink w:anchor="_Toc117070444" w:history="1">
+            <w:r>
+              <w:rPr>
+                <w:rStyle w:val="Hyperlink"/>
+                <w:noProof/>
+              </w:rPr>
+              <w:t>Appendix</w:t>
+            </w:r>
+            <w:r>
+              <w:rPr>
+                <w:noProof/>
+                <w:webHidden/>
+              </w:rPr>
+              <w:tab/>
+            </w:r>
+            <w:r>
+              <w:rPr>
+                <w:noProof/>
+                <w:webHidden/>
+              </w:rPr>
+              <w:fldChar w:fldCharType="begin"/>
+            </w:r>
+            <w:r>
+              <w:rPr>
+                <w:noProof/>
+                <w:webHidden/>
+              </w:rPr>
+              <w:instrText xml:space="preserve"> PAGEREF _Toc117070444 \h </w:instrText>
+            </w:r>
+            <w:r>
+              <w:rPr>
+                <w:noProof/>
+                <w:webHidden/>
+              </w:rPr>
+            </w:r>
+            <w:r>
+              <w:rPr>
+                <w:noProof/>
+                <w:webHidden/>
+              </w:rPr>
+              <w:fldChar w:fldCharType="separate"/>
+            </w:r>
+            <w:r>
+              <w:rPr>
+                <w:noProof/>
+                <w:webHidden/>
+              </w:rPr>
+              <w:t>12</w:t>
+            </w:r>
+            <w:r>
+              <w:rPr>
+                <w:noProof/>
+                <w:webHidden/>
+              </w:rPr>
+              <w:fldChar w:fldCharType="end"/>
+            </w:r>
+          </w:hyperlink>
+        </w:p>
+        <w:p>
+          <w:pPr>
+            <w:pStyle w:val="TOC2"/>
+            <w:tabs>
+              <w:tab w:val="right" w:leader="dot" w:pos="9016"/>
+            </w:tabs>
+            <w:rPr>
+              <w:rFonts w:eastAsiaTheme="minorEastAsia"/>
+              <w:noProof/>
+              <w:lang w:eastAsia="en-IE"/>
+            </w:rPr>
+          </w:pPr>
+          <w:hyperlink w:anchor="_Toc117070445" w:history="1">
+            <w:r>
+              <w:rPr>
+                <w:rStyle w:val="Hyperlink"/>
+                <w:noProof/>
+              </w:rPr>
+              <w:t>Source code</w:t>
+            </w:r>
+            <w:r>
+              <w:rPr>
+                <w:noProof/>
+                <w:webHidden/>
+              </w:rPr>
+              <w:tab/>
+            </w:r>
+            <w:r>
+              <w:rPr>
+                <w:noProof/>
+                <w:webHidden/>
+              </w:rPr>
+              <w:fldChar w:fldCharType="begin"/>
+            </w:r>
+            <w:r>
+              <w:rPr>
+                <w:noProof/>
+                <w:webHidden/>
+              </w:rPr>
+              <w:instrText xml:space="preserve"> PAGEREF _Toc117070445 \h </w:instrText>
+            </w:r>
+            <w:r>
+              <w:rPr>
+                <w:noProof/>
+                <w:webHidden/>
+              </w:rPr>
+            </w:r>
+            <w:r>
+              <w:rPr>
+                <w:noProof/>
+                <w:webHidden/>
+              </w:rPr>
+              <w:fldChar w:fldCharType="separate"/>
+            </w:r>
+            <w:r>
+              <w:rPr>
+                <w:noProof/>
+                <w:webHidden/>
+              </w:rPr>
+              <w:t>12</w:t>
             </w:r>
             <w:r>
               <w:rPr>
@@ -2211,8 +2321,7 @@
         </w:p>
       </w:sdtContent>
     </w:sdt>
-    <w:p/>
-    <w:p/>
+    <w:bookmarkStart w:id="1" w:name="_Toc117070432" w:displacedByCustomXml="prev"/>
     <w:p/>
     <w:p/>
     <w:p/>
@@ -2230,8 +2339,8 @@
       <w:pPr>
         <w:pStyle w:val="Heading1"/>
       </w:pPr>
-      <w:bookmarkStart w:id="1" w:name="_Toc116641922"/>
-      <w:r>
+      <w:r>
+        <w:lastRenderedPageBreak/>
         <w:t>Introduction</w:t>
       </w:r>
       <w:bookmarkEnd w:id="1"/>
@@ -2266,7 +2375,7 @@
       <w:pPr>
         <w:pStyle w:val="Heading1"/>
       </w:pPr>
-      <w:bookmarkStart w:id="2" w:name="_Toc116641923"/>
+      <w:bookmarkStart w:id="2" w:name="_Toc117070433"/>
       <w:r>
         <w:t xml:space="preserve">Solution description for </w:t>
       </w:r>
@@ -2345,6 +2454,17 @@
       </w:r>
       <w:r>
         <w:t>related to inputting and displaying the data.</w:t>
+      </w:r>
+    </w:p>
+    <w:p>
+      <w:r>
+        <w:t xml:space="preserve">Code for the project can be gotten at </w:t>
+      </w:r>
+      <w:r>
+        <w:t>https://github.com/JeremiSz/adv_db_project.git</w:t>
+      </w:r>
+      <w:r>
+        <w:t>.</w:t>
       </w:r>
     </w:p>
     <w:p/>
@@ -2352,9 +2472,8 @@
       <w:pPr>
         <w:pStyle w:val="Heading1"/>
       </w:pPr>
-      <w:bookmarkStart w:id="3" w:name="_Toc116641924"/>
-      <w:r>
-        <w:lastRenderedPageBreak/>
+      <w:bookmarkStart w:id="3" w:name="_Toc117070434"/>
+      <w:r>
         <w:t>API</w:t>
       </w:r>
       <w:bookmarkEnd w:id="3"/>
@@ -2385,7 +2504,7 @@
                     </pic:cNvPicPr>
                   </pic:nvPicPr>
                   <pic:blipFill rotWithShape="1">
-                    <a:blip r:embed="rId8" cstate="print">
+                    <a:blip r:embed="rId10" cstate="print">
                       <a:extLst>
                         <a:ext uri="{28A0092B-C50C-407E-A947-70E740481C1C}">
                           <a14:useLocalDpi xmlns:a14="http://schemas.microsoft.com/office/drawing/2010/main" val="0"/>
@@ -2427,27 +2546,14 @@
       <w:r>
         <w:t xml:space="preserve">Figure </w:t>
       </w:r>
-      <w:r>
-        <w:fldChar w:fldCharType="begin"/>
-      </w:r>
-      <w:r>
-        <w:instrText xml:space="preserve"> SEQ Figure \* ARABIC </w:instrText>
-      </w:r>
-      <w:r>
-        <w:fldChar w:fldCharType="separate"/>
-      </w:r>
-      <w:r>
-        <w:rPr>
-          <w:noProof/>
-        </w:rPr>
-        <w:t>1</w:t>
-      </w:r>
-      <w:r>
-        <w:rPr>
-          <w:noProof/>
-        </w:rPr>
-        <w:fldChar w:fldCharType="end"/>
-      </w:r>
+      <w:fldSimple w:instr=" SEQ Figure \* ARABIC ">
+        <w:r>
+          <w:rPr>
+            <w:noProof/>
+          </w:rPr>
+          <w:t>1</w:t>
+        </w:r>
+      </w:fldSimple>
       <w:r>
         <w:t xml:space="preserve"> Inserting new document into the papers database</w:t>
       </w:r>
@@ -2499,6 +2605,7 @@
         <w:rPr>
           <w:noProof/>
         </w:rPr>
+        <w:lastRenderedPageBreak/>
         <w:drawing>
           <wp:inline distT="0" distB="0" distL="0" distR="0" wp14:anchorId="320B5AFF" wp14:editId="055028C2">
             <wp:extent cx="3150273" cy="2901950"/>
@@ -2517,7 +2624,7 @@
                     </pic:cNvPicPr>
                   </pic:nvPicPr>
                   <pic:blipFill rotWithShape="1">
-                    <a:blip r:embed="rId9" cstate="print">
+                    <a:blip r:embed="rId11" cstate="print">
                       <a:extLst>
                         <a:ext uri="{28A0092B-C50C-407E-A947-70E740481C1C}">
                           <a14:useLocalDpi xmlns:a14="http://schemas.microsoft.com/office/drawing/2010/main" val="0"/>
@@ -2601,27 +2708,14 @@
                             <w:r>
                               <w:t xml:space="preserve">Figure </w:t>
                             </w:r>
-                            <w:r>
-                              <w:fldChar w:fldCharType="begin"/>
-                            </w:r>
-                            <w:r>
-                              <w:instrText xml:space="preserve"> SEQ Figure \* ARABIC </w:instrText>
-                            </w:r>
-                            <w:r>
-                              <w:fldChar w:fldCharType="separate"/>
-                            </w:r>
-                            <w:r>
-                              <w:rPr>
-                                <w:noProof/>
-                              </w:rPr>
-                              <w:t>2</w:t>
-                            </w:r>
-                            <w:r>
-                              <w:rPr>
-                                <w:noProof/>
-                              </w:rPr>
-                              <w:fldChar w:fldCharType="end"/>
-                            </w:r>
+                            <w:fldSimple w:instr=" SEQ Figure \* ARABIC ">
+                              <w:r>
+                                <w:rPr>
+                                  <w:noProof/>
+                                </w:rPr>
+                                <w:t>2</w:t>
+                              </w:r>
+                            </w:fldSimple>
                             <w:r>
                               <w:t xml:space="preserve"> Getting a document with a Get request</w:t>
                             </w:r>
@@ -2642,7 +2736,7 @@
           </mc:Choice>
           <mc:Fallback>
             <w:pict>
-              <v:shape w14:anchorId="5BA5F3AB" id="Text Box 4" o:spid="_x0000_s1028" type="#_x0000_t202" style="width:281pt;height:.05pt;visibility:visible;mso-wrap-style:square;mso-left-percent:-10001;mso-top-percent:-10001;mso-position-horizontal:absolute;mso-position-horizontal-relative:char;mso-position-vertical:absolute;mso-position-vertical-relative:line;mso-left-percent:-10001;mso-top-percent:-10001;v-text-anchor:top" o:gfxdata="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" stroked="f">
+              <v:shape w14:anchorId="5BA5F3AB" id="Text Box 4" o:spid="_x0000_s1028" type="#_x0000_t202" style="width:281pt;height:.05pt;visibility:visible;mso-wrap-style:square;mso-left-percent:-10001;mso-top-percent:-10001;mso-position-horizontal:absolute;mso-position-horizontal-relative:char;mso-position-vertical:absolute;mso-position-vertical-relative:line;mso-left-percent:-10001;mso-top-percent:-10001;v-text-anchor:top" o:gfxdata="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" stroked="f">
                 <v:textbox style="mso-fit-shape-to-text:t" inset="0,0,0,0">
                   <w:txbxContent>
                     <w:p>
@@ -2655,27 +2749,14 @@
                       <w:r>
                         <w:t xml:space="preserve">Figure </w:t>
                       </w:r>
-                      <w:r>
-                        <w:fldChar w:fldCharType="begin"/>
-                      </w:r>
-                      <w:r>
-                        <w:instrText xml:space="preserve"> SEQ Figure \* ARABIC </w:instrText>
-                      </w:r>
-                      <w:r>
-                        <w:fldChar w:fldCharType="separate"/>
-                      </w:r>
-                      <w:r>
-                        <w:rPr>
-                          <w:noProof/>
-                        </w:rPr>
-                        <w:t>2</w:t>
-                      </w:r>
-                      <w:r>
-                        <w:rPr>
-                          <w:noProof/>
-                        </w:rPr>
-                        <w:fldChar w:fldCharType="end"/>
-                      </w:r>
+                      <w:fldSimple w:instr=" SEQ Figure \* ARABIC ">
+                        <w:r>
+                          <w:rPr>
+                            <w:noProof/>
+                          </w:rPr>
+                          <w:t>2</w:t>
+                        </w:r>
+                      </w:fldSimple>
                       <w:r>
                         <w:t xml:space="preserve"> Getting a document with a Get request</w:t>
                       </w:r>
@@ -2717,7 +2798,6 @@
         <w:rPr>
           <w:noProof/>
         </w:rPr>
-        <w:lastRenderedPageBreak/>
         <w:drawing>
           <wp:inline distT="0" distB="0" distL="0" distR="0" wp14:anchorId="05F50CFA" wp14:editId="632E7EB5">
             <wp:extent cx="4044950" cy="3933677"/>
@@ -2736,7 +2816,7 @@
                     </pic:cNvPicPr>
                   </pic:nvPicPr>
                   <pic:blipFill rotWithShape="1">
-                    <a:blip r:embed="rId10" cstate="print">
+                    <a:blip r:embed="rId12" cstate="print">
                       <a:extLst>
                         <a:ext uri="{28A0092B-C50C-407E-A947-70E740481C1C}">
                           <a14:useLocalDpi xmlns:a14="http://schemas.microsoft.com/office/drawing/2010/main" val="0"/>
@@ -2813,27 +2893,14 @@
                             <w:r>
                               <w:t xml:space="preserve">Figure </w:t>
                             </w:r>
-                            <w:r>
-                              <w:fldChar w:fldCharType="begin"/>
-                            </w:r>
-                            <w:r>
-                              <w:instrText xml:space="preserve"> SEQ Figure \* ARABIC </w:instrText>
-                            </w:r>
-                            <w:r>
-                              <w:fldChar w:fldCharType="separate"/>
-                            </w:r>
-                            <w:r>
-                              <w:rPr>
-                                <w:noProof/>
-                              </w:rPr>
-                              <w:t>3</w:t>
-                            </w:r>
-                            <w:r>
-                              <w:rPr>
-                                <w:noProof/>
-                              </w:rPr>
-                              <w:fldChar w:fldCharType="end"/>
-                            </w:r>
+                            <w:fldSimple w:instr=" SEQ Figure \* ARABIC ">
+                              <w:r>
+                                <w:rPr>
+                                  <w:noProof/>
+                                </w:rPr>
+                                <w:t>3</w:t>
+                              </w:r>
+                            </w:fldSimple>
                             <w:r>
                               <w:t xml:space="preserve"> Updating a document with a put request</w:t>
                             </w:r>
@@ -2854,7 +2921,7 @@
           </mc:Choice>
           <mc:Fallback>
             <w:pict>
-              <v:shape w14:anchorId="19650CCC" id="Text Box 6" o:spid="_x0000_s1029" type="#_x0000_t202" style="width:269pt;height:.05pt;visibility:visible;mso-wrap-style:square;mso-left-percent:-10001;mso-top-percent:-10001;mso-position-horizontal:absolute;mso-position-horizontal-relative:char;mso-position-vertical:absolute;mso-position-vertical-relative:line;mso-left-percent:-10001;mso-top-percent:-10001;v-text-anchor:top" o:gfxdata="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" stroked="f">
+              <v:shape w14:anchorId="19650CCC" id="Text Box 6" o:spid="_x0000_s1029" type="#_x0000_t202" style="width:269pt;height:.05pt;visibility:visible;mso-wrap-style:square;mso-left-percent:-10001;mso-top-percent:-10001;mso-position-horizontal:absolute;mso-position-horizontal-relative:char;mso-position-vertical:absolute;mso-position-vertical-relative:line;mso-left-percent:-10001;mso-top-percent:-10001;v-text-anchor:top" o:gfxdata="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" stroked="f">
                 <v:textbox style="mso-fit-shape-to-text:t" inset="0,0,0,0">
                   <w:txbxContent>
                     <w:p>
@@ -2867,27 +2934,14 @@
                       <w:r>
                         <w:t xml:space="preserve">Figure </w:t>
                       </w:r>
-                      <w:r>
-                        <w:fldChar w:fldCharType="begin"/>
-                      </w:r>
-                      <w:r>
-                        <w:instrText xml:space="preserve"> SEQ Figure \* ARABIC </w:instrText>
-                      </w:r>
-                      <w:r>
-                        <w:fldChar w:fldCharType="separate"/>
-                      </w:r>
-                      <w:r>
-                        <w:rPr>
-                          <w:noProof/>
-                        </w:rPr>
-                        <w:t>3</w:t>
-                      </w:r>
-                      <w:r>
-                        <w:rPr>
-                          <w:noProof/>
-                        </w:rPr>
-                        <w:fldChar w:fldCharType="end"/>
-                      </w:r>
+                      <w:fldSimple w:instr=" SEQ Figure \* ARABIC ">
+                        <w:r>
+                          <w:rPr>
+                            <w:noProof/>
+                          </w:rPr>
+                          <w:t>3</w:t>
+                        </w:r>
+                      </w:fldSimple>
                       <w:r>
                         <w:t xml:space="preserve"> Updating a document with a put request</w:t>
                       </w:r>
@@ -2917,6 +2971,7 @@
         <w:rPr>
           <w:noProof/>
         </w:rPr>
+        <w:lastRenderedPageBreak/>
         <w:drawing>
           <wp:inline distT="0" distB="0" distL="0" distR="0" wp14:anchorId="4DDD2331" wp14:editId="28679CF8">
             <wp:extent cx="3321050" cy="3315970"/>
@@ -2935,7 +2990,7 @@
                     </pic:cNvPicPr>
                   </pic:nvPicPr>
                   <pic:blipFill rotWithShape="1">
-                    <a:blip r:embed="rId11" cstate="print">
+                    <a:blip r:embed="rId13" cstate="print">
                       <a:extLst>
                         <a:ext uri="{28A0092B-C50C-407E-A947-70E740481C1C}">
                           <a14:useLocalDpi xmlns:a14="http://schemas.microsoft.com/office/drawing/2010/main" val="0"/>
@@ -3012,27 +3067,14 @@
                             <w:r>
                               <w:t xml:space="preserve">Figure </w:t>
                             </w:r>
-                            <w:r>
-                              <w:fldChar w:fldCharType="begin"/>
-                            </w:r>
-                            <w:r>
-                              <w:instrText xml:space="preserve"> SEQ Figure \* ARABIC </w:instrText>
-                            </w:r>
-                            <w:r>
-                              <w:fldChar w:fldCharType="separate"/>
-                            </w:r>
-                            <w:r>
-                              <w:rPr>
-                                <w:noProof/>
-                              </w:rPr>
-                              <w:t>4</w:t>
-                            </w:r>
-                            <w:r>
-                              <w:rPr>
-                                <w:noProof/>
-                              </w:rPr>
-                              <w:fldChar w:fldCharType="end"/>
-                            </w:r>
+                            <w:fldSimple w:instr=" SEQ Figure \* ARABIC ">
+                              <w:r>
+                                <w:rPr>
+                                  <w:noProof/>
+                                </w:rPr>
+                                <w:t>4</w:t>
+                              </w:r>
+                            </w:fldSimple>
                             <w:r>
                               <w:t xml:space="preserve"> Removing a document from the paper database with a delete account</w:t>
                             </w:r>
@@ -3053,7 +3095,7 @@
           </mc:Choice>
           <mc:Fallback>
             <w:pict>
-              <v:shape w14:anchorId="5DE231D9" id="Text Box 8" o:spid="_x0000_s1030" type="#_x0000_t202" style="width:261.5pt;height:.05pt;visibility:visible;mso-wrap-style:square;mso-left-percent:-10001;mso-top-percent:-10001;mso-position-horizontal:absolute;mso-position-horizontal-relative:char;mso-position-vertical:absolute;mso-position-vertical-relative:line;mso-left-percent:-10001;mso-top-percent:-10001;v-text-anchor:top" o:gfxdata="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" stroked="f">
+              <v:shape w14:anchorId="5DE231D9" id="Text Box 8" o:spid="_x0000_s1030" type="#_x0000_t202" style="width:261.5pt;height:.05pt;visibility:visible;mso-wrap-style:square;mso-left-percent:-10001;mso-top-percent:-10001;mso-position-horizontal:absolute;mso-position-horizontal-relative:char;mso-position-vertical:absolute;mso-position-vertical-relative:line;mso-left-percent:-10001;mso-top-percent:-10001;v-text-anchor:top" o:gfxdata="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" stroked="f">
                 <v:textbox style="mso-fit-shape-to-text:t" inset="0,0,0,0">
                   <w:txbxContent>
                     <w:p>
@@ -3066,27 +3108,14 @@
                       <w:r>
                         <w:t xml:space="preserve">Figure </w:t>
                       </w:r>
-                      <w:r>
-                        <w:fldChar w:fldCharType="begin"/>
-                      </w:r>
-                      <w:r>
-                        <w:instrText xml:space="preserve"> SEQ Figure \* ARABIC </w:instrText>
-                      </w:r>
-                      <w:r>
-                        <w:fldChar w:fldCharType="separate"/>
-                      </w:r>
-                      <w:r>
-                        <w:rPr>
-                          <w:noProof/>
-                        </w:rPr>
-                        <w:t>4</w:t>
-                      </w:r>
-                      <w:r>
-                        <w:rPr>
-                          <w:noProof/>
-                        </w:rPr>
-                        <w:fldChar w:fldCharType="end"/>
-                      </w:r>
+                      <w:fldSimple w:instr=" SEQ Figure \* ARABIC ">
+                        <w:r>
+                          <w:rPr>
+                            <w:noProof/>
+                          </w:rPr>
+                          <w:t>4</w:t>
+                        </w:r>
+                      </w:fldSimple>
                       <w:r>
                         <w:t xml:space="preserve"> Removing a document from the paper database with a delete account</w:t>
                       </w:r>
@@ -3102,7 +3131,6 @@
     </w:p>
     <w:p>
       <w:r>
-        <w:lastRenderedPageBreak/>
         <w:t xml:space="preserve">Figure 4 </w:t>
       </w:r>
       <w:r>
@@ -3143,7 +3171,7 @@
                     </pic:cNvPicPr>
                   </pic:nvPicPr>
                   <pic:blipFill rotWithShape="1">
-                    <a:blip r:embed="rId12" cstate="print">
+                    <a:blip r:embed="rId14" cstate="print">
                       <a:extLst>
                         <a:ext uri="{28A0092B-C50C-407E-A947-70E740481C1C}">
                           <a14:useLocalDpi xmlns:a14="http://schemas.microsoft.com/office/drawing/2010/main" val="0"/>
@@ -3226,27 +3254,14 @@
                             <w:r>
                               <w:t xml:space="preserve">Figure </w:t>
                             </w:r>
-                            <w:r>
-                              <w:fldChar w:fldCharType="begin"/>
-                            </w:r>
-                            <w:r>
-                              <w:instrText xml:space="preserve"> SEQ Figure \* ARABIC </w:instrText>
-                            </w:r>
-                            <w:r>
-                              <w:fldChar w:fldCharType="separate"/>
-                            </w:r>
-                            <w:r>
-                              <w:rPr>
-                                <w:noProof/>
-                              </w:rPr>
-                              <w:t>5</w:t>
-                            </w:r>
-                            <w:r>
-                              <w:rPr>
-                                <w:noProof/>
-                              </w:rPr>
-                              <w:fldChar w:fldCharType="end"/>
-                            </w:r>
+                            <w:fldSimple w:instr=" SEQ Figure \* ARABIC ">
+                              <w:r>
+                                <w:rPr>
+                                  <w:noProof/>
+                                </w:rPr>
+                                <w:t>5</w:t>
+                              </w:r>
+                            </w:fldSimple>
                             <w:r>
                               <w:t xml:space="preserve"> Getting the document ids with a key of the journal name</w:t>
                             </w:r>
@@ -3267,7 +3282,7 @@
           </mc:Choice>
           <mc:Fallback>
             <w:pict>
-              <v:shape w14:anchorId="607D9CBD" id="Text Box 11" o:spid="_x0000_s1031" type="#_x0000_t202" style="width:158pt;height:.05pt;visibility:visible;mso-wrap-style:square;mso-left-percent:-10001;mso-top-percent:-10001;mso-position-horizontal:absolute;mso-position-horizontal-relative:char;mso-position-vertical:absolute;mso-position-vertical-relative:line;mso-left-percent:-10001;mso-top-percent:-10001;v-text-anchor:top" o:gfxdata="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" stroked="f">
+              <v:shape w14:anchorId="607D9CBD" id="Text Box 11" o:spid="_x0000_s1031" type="#_x0000_t202" style="width:158pt;height:.05pt;visibility:visible;mso-wrap-style:square;mso-left-percent:-10001;mso-top-percent:-10001;mso-position-horizontal:absolute;mso-position-horizontal-relative:char;mso-position-vertical:absolute;mso-position-vertical-relative:line;mso-left-percent:-10001;mso-top-percent:-10001;v-text-anchor:top" o:gfxdata="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" stroked="f">
                 <v:textbox style="mso-fit-shape-to-text:t" inset="0,0,0,0">
                   <w:txbxContent>
                     <w:p>
@@ -3280,27 +3295,14 @@
                       <w:r>
                         <w:t xml:space="preserve">Figure </w:t>
                       </w:r>
-                      <w:r>
-                        <w:fldChar w:fldCharType="begin"/>
-                      </w:r>
-                      <w:r>
-                        <w:instrText xml:space="preserve"> SEQ Figure \* ARABIC </w:instrText>
-                      </w:r>
-                      <w:r>
-                        <w:fldChar w:fldCharType="separate"/>
-                      </w:r>
-                      <w:r>
-                        <w:rPr>
-                          <w:noProof/>
-                        </w:rPr>
-                        <w:t>5</w:t>
-                      </w:r>
-                      <w:r>
-                        <w:rPr>
-                          <w:noProof/>
-                        </w:rPr>
-                        <w:fldChar w:fldCharType="end"/>
-                      </w:r>
+                      <w:fldSimple w:instr=" SEQ Figure \* ARABIC ">
+                        <w:r>
+                          <w:rPr>
+                            <w:noProof/>
+                          </w:rPr>
+                          <w:t>5</w:t>
+                        </w:r>
+                      </w:fldSimple>
                       <w:r>
                         <w:t xml:space="preserve"> Getting the document ids with a key of the journal name</w:t>
                       </w:r>
@@ -3341,6 +3343,7 @@
         <w:rPr>
           <w:noProof/>
         </w:rPr>
+        <w:lastRenderedPageBreak/>
         <mc:AlternateContent>
           <mc:Choice Requires="wps">
             <w:drawing>
@@ -3388,27 +3391,14 @@
                             <w:r>
                               <w:t xml:space="preserve">Figure </w:t>
                             </w:r>
-                            <w:r>
-                              <w:fldChar w:fldCharType="begin"/>
-                            </w:r>
-                            <w:r>
-                              <w:instrText xml:space="preserve"> SEQ Figure \* ARABIC </w:instrText>
-                            </w:r>
-                            <w:r>
-                              <w:fldChar w:fldCharType="separate"/>
-                            </w:r>
-                            <w:r>
-                              <w:rPr>
-                                <w:noProof/>
-                              </w:rPr>
-                              <w:t>6</w:t>
-                            </w:r>
-                            <w:r>
-                              <w:rPr>
-                                <w:noProof/>
-                              </w:rPr>
-                              <w:fldChar w:fldCharType="end"/>
-                            </w:r>
+                            <w:fldSimple w:instr=" SEQ Figure \* ARABIC ">
+                              <w:r>
+                                <w:rPr>
+                                  <w:noProof/>
+                                </w:rPr>
+                                <w:t>6</w:t>
+                              </w:r>
+                            </w:fldSimple>
                             <w:r>
                               <w:t xml:space="preserve"> Getting the count of the times a year appeared in a document</w:t>
                             </w:r>
@@ -3429,7 +3419,7 @@
           </mc:Choice>
           <mc:Fallback>
             <w:pict>
-              <v:shape w14:anchorId="74575723" id="Text Box 13" o:spid="_x0000_s1032" type="#_x0000_t202" style="position:absolute;margin-left:0;margin-top:255.95pt;width:221pt;height:.05pt;z-index:251661312;visibility:visible;mso-wrap-style:square;mso-wrap-distance-left:9pt;mso-wrap-distance-top:0;mso-wrap-distance-right:9pt;mso-wrap-distance-bottom:0;mso-position-horizontal:absolute;mso-position-horizontal-relative:text;mso-position-vertical:absolute;mso-position-vertical-relative:text;v-text-anchor:top" o:gfxdata="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" stroked="f">
+              <v:shape w14:anchorId="74575723" id="Text Box 13" o:spid="_x0000_s1032" type="#_x0000_t202" style="position:absolute;margin-left:0;margin-top:255.95pt;width:221pt;height:.05pt;z-index:251661312;visibility:visible;mso-wrap-style:square;mso-wrap-distance-left:9pt;mso-wrap-distance-top:0;mso-wrap-distance-right:9pt;mso-wrap-distance-bottom:0;mso-position-horizontal:absolute;mso-position-horizontal-relative:text;mso-position-vertical:absolute;mso-position-vertical-relative:text;v-text-anchor:top" o:gfxdata="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" stroked="f">
                 <v:textbox style="mso-fit-shape-to-text:t" inset="0,0,0,0">
                   <w:txbxContent>
                     <w:p>
@@ -3442,27 +3432,14 @@
                       <w:r>
                         <w:t xml:space="preserve">Figure </w:t>
                       </w:r>
-                      <w:r>
-                        <w:fldChar w:fldCharType="begin"/>
-                      </w:r>
-                      <w:r>
-                        <w:instrText xml:space="preserve"> SEQ Figure \* ARABIC </w:instrText>
-                      </w:r>
-                      <w:r>
-                        <w:fldChar w:fldCharType="separate"/>
-                      </w:r>
-                      <w:r>
-                        <w:rPr>
-                          <w:noProof/>
-                        </w:rPr>
-                        <w:t>6</w:t>
-                      </w:r>
-                      <w:r>
-                        <w:rPr>
-                          <w:noProof/>
-                        </w:rPr>
-                        <w:fldChar w:fldCharType="end"/>
-                      </w:r>
+                      <w:fldSimple w:instr=" SEQ Figure \* ARABIC ">
+                        <w:r>
+                          <w:rPr>
+                            <w:noProof/>
+                          </w:rPr>
+                          <w:t>6</w:t>
+                        </w:r>
+                      </w:fldSimple>
                       <w:r>
                         <w:t xml:space="preserve"> Getting the count of the times a year appeared in a document</w:t>
                       </w:r>
@@ -3505,7 +3482,7 @@
                     </pic:cNvPicPr>
                   </pic:nvPicPr>
                   <pic:blipFill rotWithShape="1">
-                    <a:blip r:embed="rId13" cstate="print">
+                    <a:blip r:embed="rId15" cstate="print">
                       <a:extLst>
                         <a:ext uri="{28A0092B-C50C-407E-A947-70E740481C1C}">
                           <a14:useLocalDpi xmlns:a14="http://schemas.microsoft.com/office/drawing/2010/main" val="0"/>
@@ -3590,7 +3567,7 @@
                     </pic:cNvPicPr>
                   </pic:nvPicPr>
                   <pic:blipFill>
-                    <a:blip r:embed="rId14">
+                    <a:blip r:embed="rId16">
                       <a:extLst>
                         <a:ext uri="{28A0092B-C50C-407E-A947-70E740481C1C}">
                           <a14:useLocalDpi xmlns:a14="http://schemas.microsoft.com/office/drawing/2010/main" val="0"/>
@@ -3669,7 +3646,6 @@
         <w:rPr>
           <w:noProof/>
         </w:rPr>
-        <w:lastRenderedPageBreak/>
         <w:drawing>
           <wp:inline distT="0" distB="0" distL="0" distR="0" wp14:anchorId="67A58404" wp14:editId="790F6A9C">
             <wp:extent cx="3134708" cy="2311400"/>
@@ -3688,7 +3664,7 @@
                     </pic:cNvPicPr>
                   </pic:nvPicPr>
                   <pic:blipFill>
-                    <a:blip r:embed="rId15">
+                    <a:blip r:embed="rId17">
                       <a:extLst>
                         <a:ext uri="{28A0092B-C50C-407E-A947-70E740481C1C}">
                           <a14:useLocalDpi xmlns:a14="http://schemas.microsoft.com/office/drawing/2010/main" val="0"/>
@@ -3736,6 +3712,7 @@
     </w:p>
     <w:p>
       <w:r>
+        <w:lastRenderedPageBreak/>
         <w:t xml:space="preserve">The Add Document button opens the Add Document screen as pictured in Figure 8. Here all data is entered. </w:t>
       </w:r>
       <w:r>
@@ -3780,7 +3757,7 @@
                     </pic:cNvPicPr>
                   </pic:nvPicPr>
                   <pic:blipFill>
-                    <a:blip r:embed="rId16">
+                    <a:blip r:embed="rId18">
                       <a:extLst>
                         <a:ext uri="{28A0092B-C50C-407E-A947-70E740481C1C}">
                           <a14:useLocalDpi xmlns:a14="http://schemas.microsoft.com/office/drawing/2010/main" val="0"/>
@@ -3878,7 +3855,7 @@
                     </pic:cNvPicPr>
                   </pic:nvPicPr>
                   <pic:blipFill>
-                    <a:blip r:embed="rId17">
+                    <a:blip r:embed="rId19">
                       <a:extLst>
                         <a:ext uri="{28A0092B-C50C-407E-A947-70E740481C1C}">
                           <a14:useLocalDpi xmlns:a14="http://schemas.microsoft.com/office/drawing/2010/main" val="0"/>
@@ -3937,7 +3914,6 @@
         <w:rPr>
           <w:noProof/>
         </w:rPr>
-        <w:lastRenderedPageBreak/>
         <w:drawing>
           <wp:inline distT="0" distB="0" distL="0" distR="0" wp14:anchorId="0B42B685" wp14:editId="6F8590EB">
             <wp:extent cx="1046480" cy="899160"/>
@@ -3956,7 +3932,7 @@
                     </pic:cNvPicPr>
                   </pic:nvPicPr>
                   <pic:blipFill>
-                    <a:blip r:embed="rId18">
+                    <a:blip r:embed="rId20">
                       <a:extLst>
                         <a:ext uri="{28A0092B-C50C-407E-A947-70E740481C1C}">
                           <a14:useLocalDpi xmlns:a14="http://schemas.microsoft.com/office/drawing/2010/main" val="0"/>
@@ -4008,7 +3984,7 @@
       <w:pPr>
         <w:pStyle w:val="Heading1"/>
       </w:pPr>
-      <w:bookmarkStart w:id="4" w:name="_Toc116641925"/>
+      <w:bookmarkStart w:id="4" w:name="_Toc117070435"/>
       <w:r>
         <w:t>Drivers for CouchDB</w:t>
       </w:r>
@@ -4018,7 +3994,7 @@
       <w:pPr>
         <w:pStyle w:val="Heading2"/>
       </w:pPr>
-      <w:bookmarkStart w:id="5" w:name="_Toc116641926"/>
+      <w:bookmarkStart w:id="5" w:name="_Toc117070436"/>
       <w:r>
         <w:t>Requests</w:t>
       </w:r>
@@ -4047,7 +4023,11 @@
         <w:t xml:space="preserve"> It is not limited however as </w:t>
       </w:r>
       <w:r>
-        <w:t xml:space="preserve">any function exposed to the CouchDB API can be accessed. It can </w:t>
+        <w:t xml:space="preserve">any function </w:t>
+      </w:r>
+      <w:r>
+        <w:lastRenderedPageBreak/>
+        <w:t xml:space="preserve">exposed to the CouchDB API can be accessed. It can </w:t>
       </w:r>
       <w:r>
         <w:t>convert responses to JSON, but to send data</w:t>
@@ -4084,7 +4064,6 @@
           <w:id w:val="1648935447"/>
           <w:citation/>
         </w:sdtPr>
-        <w:sdtEndPr/>
         <w:sdtContent>
           <w:r>
             <w:fldChar w:fldCharType="begin"/>
@@ -4111,7 +4090,7 @@
       <w:pPr>
         <w:pStyle w:val="Heading2"/>
       </w:pPr>
-      <w:bookmarkStart w:id="6" w:name="_Toc116641927"/>
+      <w:bookmarkStart w:id="6" w:name="_Toc117070437"/>
       <w:r>
         <w:t>Flas</w:t>
       </w:r>
@@ -4198,7 +4177,6 @@
           <w:id w:val="-495651588"/>
           <w:citation/>
         </w:sdtPr>
-        <w:sdtEndPr/>
         <w:sdtContent>
           <w:r>
             <w:fldChar w:fldCharType="begin"/>
@@ -4225,7 +4203,7 @@
       <w:pPr>
         <w:pStyle w:val="Heading2"/>
       </w:pPr>
-      <w:bookmarkStart w:id="7" w:name="_Toc116641928"/>
+      <w:bookmarkStart w:id="7" w:name="_Toc117070438"/>
       <w:r>
         <w:t>CouchDB-python</w:t>
       </w:r>
@@ -4403,7 +4381,7 @@
       <w:pPr>
         <w:pStyle w:val="Heading2"/>
       </w:pPr>
-      <w:bookmarkStart w:id="8" w:name="_Toc116641929"/>
+      <w:bookmarkStart w:id="8" w:name="_Toc117070439"/>
       <w:r>
         <w:t>Cloudant/Cloudant-</w:t>
       </w:r>
@@ -4465,11 +4443,7 @@
         <w:t xml:space="preserve"> </w:t>
       </w:r>
       <w:r>
-        <w:t xml:space="preserve">Documents can be created from python objects however they must </w:t>
-      </w:r>
-      <w:r>
-        <w:lastRenderedPageBreak/>
-        <w:t xml:space="preserve">be converted </w:t>
+        <w:t xml:space="preserve">Documents can be created from python objects however they must be converted </w:t>
       </w:r>
       <w:r>
         <w:t>and added to the database with a function as opposed to just inserting the object at an index in the database.</w:t>
@@ -4557,10 +4531,7 @@
         <w:t xml:space="preserve"> 2021</w:t>
       </w:r>
       <w:r>
-        <w:t xml:space="preserve">. </w:t>
-      </w:r>
-      <w:r>
-        <w:t xml:space="preserve"> </w:t>
+        <w:t xml:space="preserve">.  </w:t>
       </w:r>
       <w:r>
         <w:t xml:space="preserve">IBM Cloudant Python SDK </w:t>
@@ -4647,7 +4618,7 @@
       <w:pPr>
         <w:pStyle w:val="Heading2"/>
       </w:pPr>
-      <w:bookmarkStart w:id="9" w:name="_Toc116641930"/>
+      <w:bookmarkStart w:id="9" w:name="_Toc117070440"/>
       <w:r>
         <w:t>AIOCouch</w:t>
       </w:r>
@@ -4673,7 +4644,11 @@
         <w:t xml:space="preserve">indexed by their name. These can be retrieved with the square brackets, typical python syntax. Similarly, the documents in a database object can be accessed via their index in the same way. Unlike </w:t>
       </w:r>
       <w:r>
-        <w:t>requests, this UX is more designed to work in python, integrating well with common python syntax. It also works with python’s asynchronous system</w:t>
+        <w:t xml:space="preserve">requests, this UX is more designed to work in python, integrating well with common python </w:t>
+      </w:r>
+      <w:r>
+        <w:lastRenderedPageBreak/>
+        <w:t>syntax. It also works with python’s asynchronous system</w:t>
       </w:r>
       <w:r>
         <w:t xml:space="preserve">. Therefore, it will not lock resource while waiting for </w:t>
@@ -4686,7 +4661,6 @@
           <w:id w:val="1437323164"/>
           <w:citation/>
         </w:sdtPr>
-        <w:sdtEndPr/>
         <w:sdtContent>
           <w:r>
             <w:fldChar w:fldCharType="begin"/>
@@ -4719,7 +4693,7 @@
       <w:pPr>
         <w:pStyle w:val="Heading1"/>
       </w:pPr>
-      <w:bookmarkStart w:id="10" w:name="_Toc116641931"/>
+      <w:bookmarkStart w:id="10" w:name="_Toc117070441"/>
       <w:r>
         <w:t>CouchDB on the cloud</w:t>
       </w:r>
@@ -4745,7 +4719,7 @@
                     </pic:cNvPicPr>
                   </pic:nvPicPr>
                   <pic:blipFill rotWithShape="1">
-                    <a:blip r:embed="rId19" cstate="print">
+                    <a:blip r:embed="rId21" cstate="print">
                       <a:extLst>
                         <a:ext uri="{28A0092B-C50C-407E-A947-70E740481C1C}">
                           <a14:useLocalDpi xmlns:a14="http://schemas.microsoft.com/office/drawing/2010/main" val="0"/>
@@ -4859,7 +4833,6 @@
           <w:id w:val="-1526012655"/>
           <w:citation/>
         </w:sdtPr>
-        <w:sdtEndPr/>
         <w:sdtContent>
           <w:r>
             <w:fldChar w:fldCharType="begin"/>
@@ -4943,7 +4916,7 @@
                     </pic:cNvPicPr>
                   </pic:nvPicPr>
                   <pic:blipFill rotWithShape="1">
-                    <a:blip r:embed="rId20">
+                    <a:blip r:embed="rId22">
                       <a:extLst>
                         <a:ext uri="{28A0092B-C50C-407E-A947-70E740481C1C}">
                           <a14:useLocalDpi xmlns:a14="http://schemas.microsoft.com/office/drawing/2010/main" val="0"/>
@@ -5030,7 +5003,6 @@
           <w:id w:val="1651402270"/>
           <w:citation/>
         </w:sdtPr>
-        <w:sdtEndPr/>
         <w:sdtContent>
           <w:r>
             <w:fldChar w:fldCharType="begin"/>
@@ -5083,7 +5055,6 @@
           <w:id w:val="1172830942"/>
           <w:citation/>
         </w:sdtPr>
-        <w:sdtEndPr/>
         <w:sdtContent>
           <w:r>
             <w:fldChar w:fldCharType="begin"/>
@@ -5148,7 +5119,6 @@
           <w:id w:val="-765075815"/>
           <w:citation/>
         </w:sdtPr>
-        <w:sdtEndPr/>
         <w:sdtContent>
           <w:r>
             <w:fldChar w:fldCharType="begin"/>
@@ -5227,7 +5197,7 @@
       <w:pPr>
         <w:pStyle w:val="Heading1"/>
       </w:pPr>
-      <w:bookmarkStart w:id="11" w:name="_Toc116641932"/>
+      <w:bookmarkStart w:id="11" w:name="_Toc117070442"/>
       <w:r>
         <w:t>Conclusion</w:t>
       </w:r>
@@ -5268,7 +5238,7 @@
         <w:t>an opportunity for users of this database.</w:t>
       </w:r>
     </w:p>
-    <w:bookmarkStart w:id="12" w:name="_Toc116641933" w:displacedByCustomXml="next"/>
+    <w:bookmarkStart w:id="12" w:name="_Toc117070443" w:displacedByCustomXml="next"/>
     <w:sdt>
       <w:sdtPr>
         <w:rPr>
@@ -5282,7 +5252,6 @@
           <w:docPartUnique/>
         </w:docPartObj>
       </w:sdtPr>
-      <w:sdtEndPr/>
       <w:sdtContent>
         <w:p>
           <w:pPr>
@@ -5298,7 +5267,6 @@
             <w:id w:val="-573587230"/>
             <w:bibliography/>
           </w:sdtPr>
-          <w:sdtEndPr/>
           <w:sdtContent>
             <w:p>
               <w:pPr>
@@ -5371,7 +5339,6 @@
                 <w:rPr>
                   <w:noProof/>
                 </w:rPr>
-                <w:lastRenderedPageBreak/>
                 <w:t xml:space="preserve">Doraemon, L. R., 2010. </w:t>
               </w:r>
               <w:r>
@@ -5882,7 +5849,37 @@
         </w:sdt>
       </w:sdtContent>
     </w:sdt>
+    <w:p>
+      <w:pPr>
+        <w:pStyle w:val="Heading1"/>
+      </w:pPr>
+      <w:bookmarkStart w:id="13" w:name="_Toc117070444"/>
+      <w:r>
+        <w:lastRenderedPageBreak/>
+        <w:t>Appendix</w:t>
+      </w:r>
+      <w:bookmarkEnd w:id="13"/>
+    </w:p>
+    <w:p>
+      <w:pPr>
+        <w:pStyle w:val="Heading2"/>
+      </w:pPr>
+      <w:bookmarkStart w:id="14" w:name="_Toc117070445"/>
+      <w:r>
+        <w:t>Source code</w:t>
+      </w:r>
+      <w:bookmarkEnd w:id="14"/>
+      <w:r>
+        <w:t xml:space="preserve"> </w:t>
+      </w:r>
+    </w:p>
+    <w:p>
+      <w:r>
+        <w:t>https://github.com/JeremiSz/adv_db_project.git</w:t>
+      </w:r>
+    </w:p>
     <w:sectPr>
+      <w:footerReference w:type="default" r:id="rId23"/>
       <w:pgSz w:w="11906" w:h="16838"/>
       <w:pgMar w:top="1440" w:right="1440" w:bottom="1440" w:left="1440" w:header="708" w:footer="708" w:gutter="0"/>
       <w:pgNumType w:start="0"/>
@@ -5892,6 +5889,114 @@
     </w:sectPr>
   </w:body>
 </w:document>
+</file>
+
+<file path=word/endnotes.xml><?xml version="1.0" encoding="utf-8"?>
+<w:endnotes xmlns:wpc="http://schemas.microsoft.com/office/word/2010/wordprocessingCanvas" xmlns:cx="http://schemas.microsoft.com/office/drawing/2014/chartex" xmlns:cx1="http://schemas.microsoft.com/office/drawing/2015/9/8/chartex" xmlns:cx2="http://schemas.microsoft.com/office/drawing/2015/10/21/chartex" xmlns:cx3="http://schemas.microsoft.com/office/drawing/2016/5/9/chartex" xmlns:cx4="http://schemas.microsoft.com/office/drawing/2016/5/10/chartex" xmlns:cx5="http://schemas.microsoft.com/office/drawing/2016/5/11/chartex" xmlns:cx6="http://schemas.microsoft.com/office/drawing/2016/5/12/chartex" xmlns:cx7="http://schemas.microsoft.com/office/drawing/2016/5/13/chartex" xmlns:cx8="http://schemas.microsoft.com/office/drawing/2016/5/14/chartex" xmlns:mc="http://schemas.openxmlformats.org/markup-compatibility/2006" xmlns:aink="http://schemas.microsoft.com/office/drawing/2016/ink" xmlns:am3d="http://schemas.microsoft.com/office/drawing/2017/model3d" xmlns:o="urn:schemas-microsoft-com:office:office" xmlns:oel="http://schemas.microsoft.com/office/2019/extlst" xmlns:r="http://schemas.openxmlformats.org/officeDocument/2006/relationships" xmlns:m="http://schemas.openxmlformats.org/officeDocument/2006/math" xmlns:v="urn:schemas-microsoft-com:vml" xmlns:wp14="http://schemas.microsoft.com/office/word/2010/wordprocessingDrawing" xmlns:wp="http://schemas.openxmlformats.org/drawingml/2006/wordprocessingDrawing" xmlns:w10="urn:schemas-microsoft-com:office:word" xmlns:w="http://schemas.openxmlformats.org/wordprocessingml/2006/main" xmlns:w14="http://schemas.microsoft.com/office/word/2010/wordml" xmlns:w15="http://schemas.microsoft.com/office/word/2012/wordml" xmlns:w16cex="http://schemas.microsoft.com/office/word/2018/wordml/cex" xmlns:w16cid="http://schemas.microsoft.com/office/word/2016/wordml/cid" xmlns:w16="http://schemas.microsoft.com/office/word/2018/wordml" xmlns:w16sdtdh="http://schemas.microsoft.com/office/word/2020/wordml/sdtdatahash" xmlns:w16se="http://schemas.microsoft.com/office/word/2015/wordml/symex" xmlns:wpg="http://schemas.microsoft.com/office/word/2010/wordprocessingGroup" xmlns:wpi="http://schemas.microsoft.com/office/word/2010/wordprocessingInk" xmlns:wne="http://schemas.microsoft.com/office/word/2006/wordml" xmlns:wps="http://schemas.microsoft.com/office/word/2010/wordprocessingShape" mc:Ignorable="w14 w15 w16se w16cid w16 w16cex w16sdtdh wp14">
+  <w:endnote w:type="separator" w:id="-1">
+    <w:p>
+      <w:pPr>
+        <w:spacing w:after="0" w:line="240" w:lineRule="auto"/>
+      </w:pPr>
+      <w:r>
+        <w:separator/>
+      </w:r>
+    </w:p>
+  </w:endnote>
+  <w:endnote w:type="continuationSeparator" w:id="0">
+    <w:p>
+      <w:pPr>
+        <w:spacing w:after="0" w:line="240" w:lineRule="auto"/>
+      </w:pPr>
+      <w:r>
+        <w:continuationSeparator/>
+      </w:r>
+    </w:p>
+  </w:endnote>
+</w:endnotes>
+</file>
+
+<file path=word/footer1.xml><?xml version="1.0" encoding="utf-8"?>
+<w:ftr xmlns:wpc="http://schemas.microsoft.com/office/word/2010/wordprocessingCanvas" xmlns:cx="http://schemas.microsoft.com/office/drawing/2014/chartex" xmlns:cx1="http://schemas.microsoft.com/office/drawing/2015/9/8/chartex" xmlns:cx2="http://schemas.microsoft.com/office/drawing/2015/10/21/chartex" xmlns:cx3="http://schemas.microsoft.com/office/drawing/2016/5/9/chartex" xmlns:cx4="http://schemas.microsoft.com/office/drawing/2016/5/10/chartex" xmlns:cx5="http://schemas.microsoft.com/office/drawing/2016/5/11/chartex" xmlns:cx6="http://schemas.microsoft.com/office/drawing/2016/5/12/chartex" xmlns:cx7="http://schemas.microsoft.com/office/drawing/2016/5/13/chartex" xmlns:cx8="http://schemas.microsoft.com/office/drawing/2016/5/14/chartex" xmlns:mc="http://schemas.openxmlformats.org/markup-compatibility/2006" xmlns:aink="http://schemas.microsoft.com/office/drawing/2016/ink" xmlns:am3d="http://schemas.microsoft.com/office/drawing/2017/model3d" xmlns:o="urn:schemas-microsoft-com:office:office" xmlns:oel="http://schemas.microsoft.com/office/2019/extlst" xmlns:r="http://schemas.openxmlformats.org/officeDocument/2006/relationships" xmlns:m="http://schemas.openxmlformats.org/officeDocument/2006/math" xmlns:v="urn:schemas-microsoft-com:vml" xmlns:wp14="http://schemas.microsoft.com/office/word/2010/wordprocessingDrawing" xmlns:wp="http://schemas.openxmlformats.org/drawingml/2006/wordprocessingDrawing" xmlns:w10="urn:schemas-microsoft-com:office:word" xmlns:w="http://schemas.openxmlformats.org/wordprocessingml/2006/main" xmlns:w14="http://schemas.microsoft.com/office/word/2010/wordml" xmlns:w15="http://schemas.microsoft.com/office/word/2012/wordml" xmlns:w16cex="http://schemas.microsoft.com/office/word/2018/wordml/cex" xmlns:w16cid="http://schemas.microsoft.com/office/word/2016/wordml/cid" xmlns:w16="http://schemas.microsoft.com/office/word/2018/wordml" xmlns:w16sdtdh="http://schemas.microsoft.com/office/word/2020/wordml/sdtdatahash" xmlns:w16se="http://schemas.microsoft.com/office/word/2015/wordml/symex" xmlns:wpg="http://schemas.microsoft.com/office/word/2010/wordprocessingGroup" xmlns:wpi="http://schemas.microsoft.com/office/word/2010/wordprocessingInk" xmlns:wne="http://schemas.microsoft.com/office/word/2006/wordml" xmlns:wps="http://schemas.microsoft.com/office/word/2010/wordprocessingShape" mc:Ignorable="w14 w15 w16se w16cid w16 w16cex w16sdtdh wp14">
+  <w:p>
+    <w:pPr>
+      <w:pStyle w:val="Footer"/>
+      <w:jc w:val="center"/>
+      <w:rPr>
+        <w:caps/>
+        <w:noProof/>
+        <w:color w:val="4472C4" w:themeColor="accent1"/>
+      </w:rPr>
+    </w:pPr>
+    <w:r>
+      <w:rPr>
+        <w:caps/>
+        <w:color w:val="4472C4" w:themeColor="accent1"/>
+      </w:rPr>
+      <w:fldChar w:fldCharType="begin"/>
+    </w:r>
+    <w:r>
+      <w:rPr>
+        <w:caps/>
+        <w:color w:val="4472C4" w:themeColor="accent1"/>
+      </w:rPr>
+      <w:instrText xml:space="preserve"> PAGE   \* MERGEFORMAT </w:instrText>
+    </w:r>
+    <w:r>
+      <w:rPr>
+        <w:caps/>
+        <w:color w:val="4472C4" w:themeColor="accent1"/>
+      </w:rPr>
+      <w:fldChar w:fldCharType="separate"/>
+    </w:r>
+    <w:r>
+      <w:rPr>
+        <w:caps/>
+        <w:noProof/>
+        <w:color w:val="4472C4" w:themeColor="accent1"/>
+      </w:rPr>
+      <w:t>2</w:t>
+    </w:r>
+    <w:r>
+      <w:rPr>
+        <w:caps/>
+        <w:noProof/>
+        <w:color w:val="4472C4" w:themeColor="accent1"/>
+      </w:rPr>
+      <w:fldChar w:fldCharType="end"/>
+    </w:r>
+  </w:p>
+  <w:p>
+    <w:pPr>
+      <w:pStyle w:val="Footer"/>
+    </w:pPr>
+  </w:p>
+</w:ftr>
+</file>
+
+<file path=word/footnotes.xml><?xml version="1.0" encoding="utf-8"?>
+<w:footnotes xmlns:wpc="http://schemas.microsoft.com/office/word/2010/wordprocessingCanvas" xmlns:cx="http://schemas.microsoft.com/office/drawing/2014/chartex" xmlns:cx1="http://schemas.microsoft.com/office/drawing/2015/9/8/chartex" xmlns:cx2="http://schemas.microsoft.com/office/drawing/2015/10/21/chartex" xmlns:cx3="http://schemas.microsoft.com/office/drawing/2016/5/9/chartex" xmlns:cx4="http://schemas.microsoft.com/office/drawing/2016/5/10/chartex" xmlns:cx5="http://schemas.microsoft.com/office/drawing/2016/5/11/chartex" xmlns:cx6="http://schemas.microsoft.com/office/drawing/2016/5/12/chartex" xmlns:cx7="http://schemas.microsoft.com/office/drawing/2016/5/13/chartex" xmlns:cx8="http://schemas.microsoft.com/office/drawing/2016/5/14/chartex" xmlns:mc="http://schemas.openxmlformats.org/markup-compatibility/2006" xmlns:aink="http://schemas.microsoft.com/office/drawing/2016/ink" xmlns:am3d="http://schemas.microsoft.com/office/drawing/2017/model3d" xmlns:o="urn:schemas-microsoft-com:office:office" xmlns:oel="http://schemas.microsoft.com/office/2019/extlst" xmlns:r="http://schemas.openxmlformats.org/officeDocument/2006/relationships" xmlns:m="http://schemas.openxmlformats.org/officeDocument/2006/math" xmlns:v="urn:schemas-microsoft-com:vml" xmlns:wp14="http://schemas.microsoft.com/office/word/2010/wordprocessingDrawing" xmlns:wp="http://schemas.openxmlformats.org/drawingml/2006/wordprocessingDrawing" xmlns:w10="urn:schemas-microsoft-com:office:word" xmlns:w="http://schemas.openxmlformats.org/wordprocessingml/2006/main" xmlns:w14="http://schemas.microsoft.com/office/word/2010/wordml" xmlns:w15="http://schemas.microsoft.com/office/word/2012/wordml" xmlns:w16cex="http://schemas.microsoft.com/office/word/2018/wordml/cex" xmlns:w16cid="http://schemas.microsoft.com/office/word/2016/wordml/cid" xmlns:w16="http://schemas.microsoft.com/office/word/2018/wordml" xmlns:w16sdtdh="http://schemas.microsoft.com/office/word/2020/wordml/sdtdatahash" xmlns:w16se="http://schemas.microsoft.com/office/word/2015/wordml/symex" xmlns:wpg="http://schemas.microsoft.com/office/word/2010/wordprocessingGroup" xmlns:wpi="http://schemas.microsoft.com/office/word/2010/wordprocessingInk" xmlns:wne="http://schemas.microsoft.com/office/word/2006/wordml" xmlns:wps="http://schemas.microsoft.com/office/word/2010/wordprocessingShape" mc:Ignorable="w14 w15 w16se w16cid w16 w16cex w16sdtdh wp14">
+  <w:footnote w:type="separator" w:id="-1">
+    <w:p>
+      <w:pPr>
+        <w:spacing w:after="0" w:line="240" w:lineRule="auto"/>
+      </w:pPr>
+      <w:r>
+        <w:separator/>
+      </w:r>
+    </w:p>
+  </w:footnote>
+  <w:footnote w:type="continuationSeparator" w:id="0">
+    <w:p>
+      <w:pPr>
+        <w:spacing w:after="0" w:line="240" w:lineRule="auto"/>
+      </w:pPr>
+      <w:r>
+        <w:continuationSeparator/>
+      </w:r>
+    </w:p>
+  </w:footnote>
+</w:footnotes>
 </file>
 
 <file path=word/styles.xml><?xml version="1.0" encoding="utf-8"?>
@@ -6580,6 +6685,50 @@
       <w:u w:val="single"/>
     </w:rPr>
   </w:style>
+  <w:style w:type="paragraph" w:styleId="Header">
+    <w:name w:val="header"/>
+    <w:basedOn w:val="Normal"/>
+    <w:link w:val="HeaderChar"/>
+    <w:uiPriority w:val="99"/>
+    <w:unhideWhenUsed/>
+    <w:rsid w:val="00537267"/>
+    <w:pPr>
+      <w:tabs>
+        <w:tab w:val="center" w:pos="4513"/>
+        <w:tab w:val="right" w:pos="9026"/>
+      </w:tabs>
+      <w:spacing w:after="0" w:line="240" w:lineRule="auto"/>
+    </w:pPr>
+  </w:style>
+  <w:style w:type="character" w:customStyle="1" w:styleId="HeaderChar">
+    <w:name w:val="Header Char"/>
+    <w:basedOn w:val="DefaultParagraphFont"/>
+    <w:link w:val="Header"/>
+    <w:uiPriority w:val="99"/>
+    <w:rsid w:val="00537267"/>
+  </w:style>
+  <w:style w:type="paragraph" w:styleId="Footer">
+    <w:name w:val="footer"/>
+    <w:basedOn w:val="Normal"/>
+    <w:link w:val="FooterChar"/>
+    <w:uiPriority w:val="99"/>
+    <w:unhideWhenUsed/>
+    <w:rsid w:val="00537267"/>
+    <w:pPr>
+      <w:tabs>
+        <w:tab w:val="center" w:pos="4513"/>
+        <w:tab w:val="right" w:pos="9026"/>
+      </w:tabs>
+      <w:spacing w:after="0" w:line="240" w:lineRule="auto"/>
+    </w:pPr>
+  </w:style>
+  <w:style w:type="character" w:customStyle="1" w:styleId="FooterChar">
+    <w:name w:val="Footer Char"/>
+    <w:basedOn w:val="DefaultParagraphFont"/>
+    <w:link w:val="Footer"/>
+    <w:uiPriority w:val="99"/>
+    <w:rsid w:val="00537267"/>
+  </w:style>
 </w:styles>
 </file>
 
@@ -6879,6 +7028,243 @@
 </file>
 
 <file path=customXml/item1.xml><?xml version="1.0" encoding="utf-8"?>
+<?mso-contentType ?>
+<FormTemplates xmlns="http://schemas.microsoft.com/sharepoint/v3/contenttype/forms">
+  <Display>DocumentLibraryForm</Display>
+  <Edit>DocumentLibraryForm</Edit>
+  <New>DocumentLibraryForm</New>
+</FormTemplates>
+</file>
+
+<file path=customXml/item2.xml><?xml version="1.0" encoding="utf-8"?>
+<p:properties xmlns:p="http://schemas.microsoft.com/office/2006/metadata/properties" xmlns:xsi="http://www.w3.org/2001/XMLSchema-instance" xmlns:pc="http://schemas.microsoft.com/office/infopath/2007/PartnerControls">
+  <documentManagement/>
+</p:properties>
+</file>
+
+<file path=customXml/item3.xml><?xml version="1.0" encoding="utf-8"?>
+<b:Sources xmlns:b="http://schemas.openxmlformats.org/officeDocument/2006/bibliography" xmlns="http://schemas.openxmlformats.org/officeDocument/2006/bibliography" SelectedStyle="\HarvardAnglia2008OfficeOnline.xsl" StyleName="Harvard - Anglia" Version="2008">
+  <b:Source>
+    <b:Tag>Met22</b:Tag>
+    <b:SourceType>InternetSite</b:SourceType>
+    <b:Guid>{28E6E912-63AC-4619-B7B9-874D4C4F9B5D}</b:Guid>
+    <b:Author>
+      <b:Author>
+        <b:NameList>
+          <b:Person>
+            <b:Last>Metriq</b:Last>
+          </b:Person>
+        </b:NameList>
+      </b:Author>
+    </b:Author>
+    <b:Title>metricq/aiocouch: 🛋 An asynchronous client library for CouchDB 2.x and 3.x</b:Title>
+    <b:Year>2022</b:Year>
+    <b:YearAccessed>2022</b:YearAccessed>
+    <b:MonthAccessed>October</b:MonthAccessed>
+    <b:DayAccessed>12</b:DayAccessed>
+    <b:URL>https://github.com/metricq/aiocouch</b:URL>
+    <b:RefOrder>7</b:RefOrder>
+  </b:Source>
+  <b:Source>
+    <b:Tag>Ken22</b:Tag>
+    <b:SourceType>InternetSite</b:SourceType>
+    <b:Guid>{E9F1616D-DFA7-4F06-A21D-CD163A496137}</b:Guid>
+    <b:Author>
+      <b:Author>
+        <b:NameList>
+          <b:Person>
+            <b:Last>Reitz</b:Last>
+            <b:First>Kenneth</b:First>
+          </b:Person>
+        </b:NameList>
+      </b:Author>
+    </b:Author>
+    <b:Title>Requests: HTTP for Humans™ — Requests 2.28.1 documentation</b:Title>
+    <b:Year>2022</b:Year>
+    <b:YearAccessed>2022</b:YearAccessed>
+    <b:MonthAccessed>October</b:MonthAccessed>
+    <b:DayAccessed>12</b:DayAccessed>
+    <b:URL>https://requests.readthedocs.io/en/latest/</b:URL>
+    <b:RefOrder>1</b:RefOrder>
+  </b:Source>
+  <b:Source>
+    <b:Tag>Mic22</b:Tag>
+    <b:SourceType>InternetSite</b:SourceType>
+    <b:Guid>{D5C9C782-70E3-45BA-9B8C-048F5B552005}</b:Guid>
+    <b:Author>
+      <b:Author>
+        <b:Corporate>Microsoft</b:Corporate>
+      </b:Author>
+    </b:Author>
+    <b:Title>Marketplace - Microsoft Azure</b:Title>
+    <b:Year>2022</b:Year>
+    <b:YearAccessed>2022</b:YearAccessed>
+    <b:MonthAccessed>October</b:MonthAccessed>
+    <b:DayAccessed>13</b:DayAccessed>
+    <b:URL>https://portal.azure.com/#view/Microsoft_Azure_Marketplace/MarketplaceOffersBlade/selectedMenuItemId/home/searchQuery/couchDB/searchInitiatedFrom/plusNewBladeSearchContext</b:URL>
+    <b:RefOrder>8</b:RefOrder>
+  </b:Source>
+  <b:Source>
+    <b:Tag>Doy22</b:Tag>
+    <b:SourceType>InternetSite</b:SourceType>
+    <b:Guid>{EEE22F5B-E492-4E46-8123-7C55F4399BEB}</b:Guid>
+    <b:Author>
+      <b:Author>
+        <b:NameList>
+          <b:Person>
+            <b:Last>Olarewaju</b:Last>
+            <b:First>Doyin</b:First>
+          </b:Person>
+        </b:NameList>
+      </b:Author>
+    </b:Author>
+    <b:Title>How to setup CouchDb on Azure: A step by step guide | Codementor</b:Title>
+    <b:Year>2022</b:Year>
+    <b:YearAccessed>2022</b:YearAccessed>
+    <b:MonthAccessed>October</b:MonthAccessed>
+    <b:DayAccessed>13</b:DayAccessed>
+    <b:URL>https://www.codementor.io/@doyinolarewaju/how-to-setup-couchdb-on-azure-a-step-by-step-guide-nohmm1q2s</b:URL>
+    <b:RefOrder>9</b:RefOrder>
+  </b:Source>
+  <b:Source>
+    <b:Tag>Apa22</b:Tag>
+    <b:SourceType>InternetSite</b:SourceType>
+    <b:Guid>{73A55E89-0B41-41F4-B9E6-B011F1831F9F}</b:Guid>
+    <b:Author>
+      <b:Author>
+        <b:Corporate>Apache</b:Corporate>
+      </b:Author>
+    </b:Author>
+    <b:Title>5.3. Backing up CouchDB — Apache CouchDB® 3.2 Documentation</b:Title>
+    <b:Year>2022</b:Year>
+    <b:YearAccessed>2022</b:YearAccessed>
+    <b:MonthAccessed>October</b:MonthAccessed>
+    <b:DayAccessed>13</b:DayAccessed>
+    <b:URL>https://docs.couchdb.org/en/3.2.2-docs/maintenance/backups.html</b:URL>
+    <b:RefOrder>10</b:RefOrder>
+  </b:Source>
+  <b:Source>
+    <b:Tag>Mic221</b:Tag>
+    <b:SourceType>InternetSite</b:SourceType>
+    <b:Guid>{56B93F1F-7D45-4B86-B4B8-309E8351933F}</b:Guid>
+    <b:Author>
+      <b:Author>
+        <b:Corporate>Microsoft</b:Corporate>
+      </b:Author>
+    </b:Author>
+    <b:Title>Transfer data to or from Azure Files by using AzCopy v10 | Microsoft Learn</b:Title>
+    <b:Year>2022</b:Year>
+    <b:YearAccessed>2022</b:YearAccessed>
+    <b:MonthAccessed>October</b:MonthAccessed>
+    <b:DayAccessed>13</b:DayAccessed>
+    <b:URL>https://learn.microsoft.com/en-us/azure/storage/common/storage-use-azcopy-files?toc=%2Fazure%2Fstorage%2Ffiles%2Ftoc.json</b:URL>
+    <b:RefOrder>11</b:RefOrder>
+  </b:Source>
+  <b:Source>
+    <b:Tag>Dor10</b:Tag>
+    <b:SourceType>InternetSite</b:SourceType>
+    <b:Guid>{2F720E34-4504-4967-B5F4-C17D7200FAF0}</b:Guid>
+    <b:Author>
+      <b:Author>
+        <b:NameList>
+          <b:Person>
+            <b:Last>Doraemon</b:Last>
+            <b:First>LeafStorm,</b:First>
+            <b:Middle>Ron.DuPlain</b:Middle>
+          </b:Person>
+        </b:NameList>
+      </b:Author>
+    </b:Author>
+    <b:Title>Flask-CouchDB — Flask-CouchDB v0.1 documentation</b:Title>
+    <b:Year>2010</b:Year>
+    <b:YearAccessed>2022</b:YearAccessed>
+    <b:MonthAccessed>October</b:MonthAccessed>
+    <b:DayAccessed>13</b:DayAccessed>
+    <b:URL>https://pythonhosted.org/Flask-CouchDB/</b:URL>
+    <b:RefOrder>2</b:RefOrder>
+  </b:Source>
+  <b:Source>
+    <b:Tag>Dir18</b:Tag>
+    <b:SourceType>InternetSite</b:SourceType>
+    <b:Guid>{96C6FE13-AEB4-438E-9FCD-04A5AA0ED921}</b:Guid>
+    <b:Author>
+      <b:Author>
+        <b:NameList>
+          <b:Person>
+            <b:Last>Ochtman</b:Last>
+            <b:First>Dirkjan</b:First>
+          </b:Person>
+        </b:NameList>
+      </b:Author>
+    </b:Author>
+    <b:Title>djc/couchdb-python: Python library for working with CouchDB</b:Title>
+    <b:Year>2018</b:Year>
+    <b:YearAccessed>2022</b:YearAccessed>
+    <b:MonthAccessed>October</b:MonthAccessed>
+    <b:DayAccessed>14</b:DayAccessed>
+    <b:URL>https://github.com/djc/couchdb-python</b:URL>
+    <b:RefOrder>3</b:RefOrder>
+  </b:Source>
+  <b:Source>
+    <b:Tag>Dir10</b:Tag>
+    <b:SourceType>InternetSite</b:SourceType>
+    <b:Guid>{A6DE92ED-C427-45AE-B1AD-162505EC556F}</b:Guid>
+    <b:Author>
+      <b:Author>
+        <b:NameList>
+          <b:Person>
+            <b:Last>Ochtaman</b:Last>
+            <b:First>Dirkjan</b:First>
+          </b:Person>
+        </b:NameList>
+      </b:Author>
+    </b:Author>
+    <b:Title>Introduction — couchdb-python 1.0 documentation</b:Title>
+    <b:Year>2010</b:Year>
+    <b:YearAccessed>2022</b:YearAccessed>
+    <b:MonthAccessed>October</b:MonthAccessed>
+    <b:DayAccessed>14</b:DayAccessed>
+    <b:URL>https://couchdb-python.readthedocs.io/en/latest/</b:URL>
+    <b:RefOrder>4</b:RefOrder>
+  </b:Source>
+  <b:Source>
+    <b:Tag>IBM21</b:Tag>
+    <b:SourceType>InternetSite</b:SourceType>
+    <b:Guid>{3F858CFC-B34A-4078-A9B5-D560FED50992}</b:Guid>
+    <b:Author>
+      <b:Author>
+        <b:Corporate>IBM</b:Corporate>
+      </b:Author>
+    </b:Author>
+    <b:Title>cloudant/python-cloudant: A Python library for Cloudant and CouchDB</b:Title>
+    <b:Year>2021</b:Year>
+    <b:YearAccessed>2022</b:YearAccessed>
+    <b:MonthAccessed>October</b:MonthAccessed>
+    <b:DayAccessed>14</b:DayAccessed>
+    <b:URL>https://github.com/cloudant/python-cloudant</b:URL>
+    <b:RefOrder>6</b:RefOrder>
+  </b:Source>
+  <b:Source>
+    <b:Tag>IBM15</b:Tag>
+    <b:SourceType>InternetSite</b:SourceType>
+    <b:Guid>{09080BC1-7CA6-44B2-B0A2-6E774AFDC967}</b:Guid>
+    <b:Author>
+      <b:Author>
+        <b:Corporate>IBM</b:Corporate>
+      </b:Author>
+    </b:Author>
+    <b:Title>Getting started — python-cloudant 2.15.0 documentation</b:Title>
+    <b:Year>2015</b:Year>
+    <b:YearAccessed>2022</b:YearAccessed>
+    <b:MonthAccessed>October</b:MonthAccessed>
+    <b:DayAccessed>14</b:DayAccessed>
+    <b:URL>https://python-cloudant.readthedocs.io/en/stable/index.html</b:URL>
+    <b:RefOrder>5</b:RefOrder>
+  </b:Source>
+</b:Sources>
+</file>
+
+<file path=customXml/item4.xml><?xml version="1.0" encoding="utf-8"?>
 <ct:contentTypeSchema xmlns:ct="http://schemas.microsoft.com/office/2006/metadata/contentType" xmlns:ma="http://schemas.microsoft.com/office/2006/metadata/properties/metaAttributes" ct:_="" ma:_="" ma:contentTypeName="Document" ma:contentTypeID="0x010100F5F35CB4E524F94AB5F221F9F52757EB" ma:contentTypeVersion="13" ma:contentTypeDescription="Create a new document." ma:contentTypeScope="" ma:versionID="56075171fa885172abd811b9dbb83656">
   <xsd:schema xmlns:xsd="http://www.w3.org/2001/XMLSchema" xmlns:xs="http://www.w3.org/2001/XMLSchema" xmlns:p="http://schemas.microsoft.com/office/2006/metadata/properties" xmlns:ns3="65564431-6023-4caa-bb69-4c24ad6eb234" xmlns:ns4="009c81f6-928f-47ab-8763-e0e563a36030" targetNamespace="http://schemas.microsoft.com/office/2006/metadata/properties" ma:root="true" ma:fieldsID="a6023ce7b6ba3666ee0ed7fb810ac706" ns3:_="" ns4:_="">
     <xsd:import namespace="65564431-6023-4caa-bb69-4c24ad6eb234"/>
@@ -7101,244 +7487,32 @@
 </ct:contentTypeSchema>
 </file>
 
-<file path=customXml/item2.xml><?xml version="1.0" encoding="utf-8"?>
-<?mso-contentType ?>
-<FormTemplates xmlns="http://schemas.microsoft.com/sharepoint/v3/contenttype/forms">
-  <Display>DocumentLibraryForm</Display>
-  <Edit>DocumentLibraryForm</Edit>
-  <New>DocumentLibraryForm</New>
-</FormTemplates>
+<file path=customXml/itemProps1.xml><?xml version="1.0" encoding="utf-8"?>
+<ds:datastoreItem xmlns:ds="http://schemas.openxmlformats.org/officeDocument/2006/customXml" ds:itemID="{9DD4B324-5D22-4A9E-9C09-3AAB6502742F}">
+  <ds:schemaRefs>
+    <ds:schemaRef ds:uri="http://schemas.microsoft.com/sharepoint/v3/contenttype/forms"/>
+  </ds:schemaRefs>
+</ds:datastoreItem>
 </file>
 
-<file path=customXml/item3.xml><?xml version="1.0" encoding="utf-8"?>
-<p:properties xmlns:p="http://schemas.microsoft.com/office/2006/metadata/properties" xmlns:xsi="http://www.w3.org/2001/XMLSchema-instance" xmlns:pc="http://schemas.microsoft.com/office/infopath/2007/PartnerControls">
-  <documentManagement/>
-</p:properties>
+<file path=customXml/itemProps2.xml><?xml version="1.0" encoding="utf-8"?>
+<ds:datastoreItem xmlns:ds="http://schemas.openxmlformats.org/officeDocument/2006/customXml" ds:itemID="{9AF77D06-8988-4E34-A56F-9872B1977A94}">
+  <ds:schemaRefs>
+    <ds:schemaRef ds:uri="http://schemas.microsoft.com/office/2006/metadata/properties"/>
+    <ds:schemaRef ds:uri="http://schemas.microsoft.com/office/infopath/2007/PartnerControls"/>
+  </ds:schemaRefs>
+</ds:datastoreItem>
 </file>
 
-<file path=customXml/item4.xml><?xml version="1.0" encoding="utf-8"?>
-<b:Sources xmlns:b="http://schemas.openxmlformats.org/officeDocument/2006/bibliography" xmlns="http://schemas.openxmlformats.org/officeDocument/2006/bibliography" SelectedStyle="\HarvardAnglia2008OfficeOnline.xsl" StyleName="Harvard - Anglia" Version="2008">
-  <b:Source>
-    <b:Tag>Met22</b:Tag>
-    <b:SourceType>InternetSite</b:SourceType>
-    <b:Guid>{28E6E912-63AC-4619-B7B9-874D4C4F9B5D}</b:Guid>
-    <b:Author>
-      <b:Author>
-        <b:NameList>
-          <b:Person>
-            <b:Last>Metriq</b:Last>
-          </b:Person>
-        </b:NameList>
-      </b:Author>
-    </b:Author>
-    <b:Title>metricq/aiocouch: 🛋 An asynchronous client library for CouchDB 2.x and 3.x</b:Title>
-    <b:Year>2022</b:Year>
-    <b:YearAccessed>2022</b:YearAccessed>
-    <b:MonthAccessed>October</b:MonthAccessed>
-    <b:DayAccessed>12</b:DayAccessed>
-    <b:URL>https://github.com/metricq/aiocouch</b:URL>
-    <b:RefOrder>7</b:RefOrder>
-  </b:Source>
-  <b:Source>
-    <b:Tag>Ken22</b:Tag>
-    <b:SourceType>InternetSite</b:SourceType>
-    <b:Guid>{E9F1616D-DFA7-4F06-A21D-CD163A496137}</b:Guid>
-    <b:Author>
-      <b:Author>
-        <b:NameList>
-          <b:Person>
-            <b:Last>Reitz</b:Last>
-            <b:First>Kenneth</b:First>
-          </b:Person>
-        </b:NameList>
-      </b:Author>
-    </b:Author>
-    <b:Title>Requests: HTTP for Humans™ — Requests 2.28.1 documentation</b:Title>
-    <b:Year>2022</b:Year>
-    <b:YearAccessed>2022</b:YearAccessed>
-    <b:MonthAccessed>October</b:MonthAccessed>
-    <b:DayAccessed>12</b:DayAccessed>
-    <b:URL>https://requests.readthedocs.io/en/latest/</b:URL>
-    <b:RefOrder>1</b:RefOrder>
-  </b:Source>
-  <b:Source>
-    <b:Tag>Mic22</b:Tag>
-    <b:SourceType>InternetSite</b:SourceType>
-    <b:Guid>{D5C9C782-70E3-45BA-9B8C-048F5B552005}</b:Guid>
-    <b:Author>
-      <b:Author>
-        <b:Corporate>Microsoft</b:Corporate>
-      </b:Author>
-    </b:Author>
-    <b:Title>Marketplace - Microsoft Azure</b:Title>
-    <b:Year>2022</b:Year>
-    <b:YearAccessed>2022</b:YearAccessed>
-    <b:MonthAccessed>October</b:MonthAccessed>
-    <b:DayAccessed>13</b:DayAccessed>
-    <b:URL>https://portal.azure.com/#view/Microsoft_Azure_Marketplace/MarketplaceOffersBlade/selectedMenuItemId/home/searchQuery/couchDB/searchInitiatedFrom/plusNewBladeSearchContext</b:URL>
-    <b:RefOrder>8</b:RefOrder>
-  </b:Source>
-  <b:Source>
-    <b:Tag>Doy22</b:Tag>
-    <b:SourceType>InternetSite</b:SourceType>
-    <b:Guid>{EEE22F5B-E492-4E46-8123-7C55F4399BEB}</b:Guid>
-    <b:Author>
-      <b:Author>
-        <b:NameList>
-          <b:Person>
-            <b:Last>Olarewaju</b:Last>
-            <b:First>Doyin</b:First>
-          </b:Person>
-        </b:NameList>
-      </b:Author>
-    </b:Author>
-    <b:Title>How to setup CouchDb on Azure: A step by step guide | Codementor</b:Title>
-    <b:Year>2022</b:Year>
-    <b:YearAccessed>2022</b:YearAccessed>
-    <b:MonthAccessed>October</b:MonthAccessed>
-    <b:DayAccessed>13</b:DayAccessed>
-    <b:URL>https://www.codementor.io/@doyinolarewaju/how-to-setup-couchdb-on-azure-a-step-by-step-guide-nohmm1q2s</b:URL>
-    <b:RefOrder>9</b:RefOrder>
-  </b:Source>
-  <b:Source>
-    <b:Tag>Apa22</b:Tag>
-    <b:SourceType>InternetSite</b:SourceType>
-    <b:Guid>{73A55E89-0B41-41F4-B9E6-B011F1831F9F}</b:Guid>
-    <b:Author>
-      <b:Author>
-        <b:Corporate>Apache</b:Corporate>
-      </b:Author>
-    </b:Author>
-    <b:Title>5.3. Backing up CouchDB — Apache CouchDB® 3.2 Documentation</b:Title>
-    <b:Year>2022</b:Year>
-    <b:YearAccessed>2022</b:YearAccessed>
-    <b:MonthAccessed>October</b:MonthAccessed>
-    <b:DayAccessed>13</b:DayAccessed>
-    <b:URL>https://docs.couchdb.org/en/3.2.2-docs/maintenance/backups.html</b:URL>
-    <b:RefOrder>10</b:RefOrder>
-  </b:Source>
-  <b:Source>
-    <b:Tag>Mic221</b:Tag>
-    <b:SourceType>InternetSite</b:SourceType>
-    <b:Guid>{56B93F1F-7D45-4B86-B4B8-309E8351933F}</b:Guid>
-    <b:Author>
-      <b:Author>
-        <b:Corporate>Microsoft</b:Corporate>
-      </b:Author>
-    </b:Author>
-    <b:Title>Transfer data to or from Azure Files by using AzCopy v10 | Microsoft Learn</b:Title>
-    <b:Year>2022</b:Year>
-    <b:YearAccessed>2022</b:YearAccessed>
-    <b:MonthAccessed>October</b:MonthAccessed>
-    <b:DayAccessed>13</b:DayAccessed>
-    <b:URL>https://learn.microsoft.com/en-us/azure/storage/common/storage-use-azcopy-files?toc=%2Fazure%2Fstorage%2Ffiles%2Ftoc.json</b:URL>
-    <b:RefOrder>11</b:RefOrder>
-  </b:Source>
-  <b:Source>
-    <b:Tag>Dor10</b:Tag>
-    <b:SourceType>InternetSite</b:SourceType>
-    <b:Guid>{2F720E34-4504-4967-B5F4-C17D7200FAF0}</b:Guid>
-    <b:Author>
-      <b:Author>
-        <b:NameList>
-          <b:Person>
-            <b:Last>Doraemon</b:Last>
-            <b:First>LeafStorm,</b:First>
-            <b:Middle>Ron.DuPlain</b:Middle>
-          </b:Person>
-        </b:NameList>
-      </b:Author>
-    </b:Author>
-    <b:Title>Flask-CouchDB — Flask-CouchDB v0.1 documentation</b:Title>
-    <b:Year>2010</b:Year>
-    <b:YearAccessed>2022</b:YearAccessed>
-    <b:MonthAccessed>October</b:MonthAccessed>
-    <b:DayAccessed>13</b:DayAccessed>
-    <b:URL>https://pythonhosted.org/Flask-CouchDB/</b:URL>
-    <b:RefOrder>2</b:RefOrder>
-  </b:Source>
-  <b:Source>
-    <b:Tag>Dir18</b:Tag>
-    <b:SourceType>InternetSite</b:SourceType>
-    <b:Guid>{96C6FE13-AEB4-438E-9FCD-04A5AA0ED921}</b:Guid>
-    <b:Author>
-      <b:Author>
-        <b:NameList>
-          <b:Person>
-            <b:Last>Ochtman</b:Last>
-            <b:First>Dirkjan</b:First>
-          </b:Person>
-        </b:NameList>
-      </b:Author>
-    </b:Author>
-    <b:Title>djc/couchdb-python: Python library for working with CouchDB</b:Title>
-    <b:Year>2018</b:Year>
-    <b:YearAccessed>2022</b:YearAccessed>
-    <b:MonthAccessed>October</b:MonthAccessed>
-    <b:DayAccessed>14</b:DayAccessed>
-    <b:URL>https://github.com/djc/couchdb-python</b:URL>
-    <b:RefOrder>3</b:RefOrder>
-  </b:Source>
-  <b:Source>
-    <b:Tag>Dir10</b:Tag>
-    <b:SourceType>InternetSite</b:SourceType>
-    <b:Guid>{A6DE92ED-C427-45AE-B1AD-162505EC556F}</b:Guid>
-    <b:Author>
-      <b:Author>
-        <b:NameList>
-          <b:Person>
-            <b:Last>Ochtaman</b:Last>
-            <b:First>Dirkjan</b:First>
-          </b:Person>
-        </b:NameList>
-      </b:Author>
-    </b:Author>
-    <b:Title>Introduction — couchdb-python 1.0 documentation</b:Title>
-    <b:Year>2010</b:Year>
-    <b:YearAccessed>2022</b:YearAccessed>
-    <b:MonthAccessed>October</b:MonthAccessed>
-    <b:DayAccessed>14</b:DayAccessed>
-    <b:URL>https://couchdb-python.readthedocs.io/en/latest/</b:URL>
-    <b:RefOrder>4</b:RefOrder>
-  </b:Source>
-  <b:Source>
-    <b:Tag>IBM21</b:Tag>
-    <b:SourceType>InternetSite</b:SourceType>
-    <b:Guid>{3F858CFC-B34A-4078-A9B5-D560FED50992}</b:Guid>
-    <b:Author>
-      <b:Author>
-        <b:Corporate>IBM</b:Corporate>
-      </b:Author>
-    </b:Author>
-    <b:Title>cloudant/python-cloudant: A Python library for Cloudant and CouchDB</b:Title>
-    <b:Year>2021</b:Year>
-    <b:YearAccessed>2022</b:YearAccessed>
-    <b:MonthAccessed>October</b:MonthAccessed>
-    <b:DayAccessed>14</b:DayAccessed>
-    <b:URL>https://github.com/cloudant/python-cloudant</b:URL>
-    <b:RefOrder>6</b:RefOrder>
-  </b:Source>
-  <b:Source>
-    <b:Tag>IBM15</b:Tag>
-    <b:SourceType>InternetSite</b:SourceType>
-    <b:Guid>{09080BC1-7CA6-44B2-B0A2-6E774AFDC967}</b:Guid>
-    <b:Author>
-      <b:Author>
-        <b:Corporate>IBM</b:Corporate>
-      </b:Author>
-    </b:Author>
-    <b:Title>Getting started — python-cloudant 2.15.0 documentation</b:Title>
-    <b:Year>2015</b:Year>
-    <b:YearAccessed>2022</b:YearAccessed>
-    <b:MonthAccessed>October</b:MonthAccessed>
-    <b:DayAccessed>14</b:DayAccessed>
-    <b:URL>https://python-cloudant.readthedocs.io/en/stable/index.html</b:URL>
-    <b:RefOrder>5</b:RefOrder>
-  </b:Source>
-</b:Sources>
+<file path=customXml/itemProps3.xml><?xml version="1.0" encoding="utf-8"?>
+<ds:datastoreItem xmlns:ds="http://schemas.openxmlformats.org/officeDocument/2006/customXml" ds:itemID="{ECF1CF01-42C8-45B2-812A-83FF00EBE474}">
+  <ds:schemaRefs>
+    <ds:schemaRef ds:uri="http://schemas.openxmlformats.org/officeDocument/2006/bibliography"/>
+  </ds:schemaRefs>
+</ds:datastoreItem>
 </file>
 
-<file path=customXml/itemProps1.xml><?xml version="1.0" encoding="utf-8"?>
+<file path=customXml/itemProps4.xml><?xml version="1.0" encoding="utf-8"?>
 <ds:datastoreItem xmlns:ds="http://schemas.openxmlformats.org/officeDocument/2006/customXml" ds:itemID="{8601E3AC-15EC-42BB-ACE0-3FFB5FDF8C3A}">
   <ds:schemaRefs>
     <ds:schemaRef ds:uri="http://schemas.microsoft.com/office/2006/metadata/contentType"/>
@@ -7355,37 +7529,4 @@
     <ds:schemaRef ds:uri="http://schemas.microsoft.com/internal/obd"/>
   </ds:schemaRefs>
 </ds:datastoreItem>
-</file>
-
-<file path=customXml/itemProps2.xml><?xml version="1.0" encoding="utf-8"?>
-<ds:datastoreItem xmlns:ds="http://schemas.openxmlformats.org/officeDocument/2006/customXml" ds:itemID="{9DD4B324-5D22-4A9E-9C09-3AAB6502742F}">
-  <ds:schemaRefs>
-    <ds:schemaRef ds:uri="http://schemas.microsoft.com/sharepoint/v3/contenttype/forms"/>
-  </ds:schemaRefs>
-</ds:datastoreItem>
-</file>
-
-<file path=customXml/itemProps3.xml><?xml version="1.0" encoding="utf-8"?>
-<ds:datastoreItem xmlns:ds="http://schemas.openxmlformats.org/officeDocument/2006/customXml" ds:itemID="{9AF77D06-8988-4E34-A56F-9872B1977A94}">
-  <ds:schemaRefs>
-    <ds:schemaRef ds:uri="http://schemas.microsoft.com/office/2006/documentManagement/types"/>
-    <ds:schemaRef ds:uri="http://schemas.microsoft.com/office/2006/metadata/properties"/>
-    <ds:schemaRef ds:uri="http://www.w3.org/XML/1998/namespace"/>
-    <ds:schemaRef ds:uri="009c81f6-928f-47ab-8763-e0e563a36030"/>
-    <ds:schemaRef ds:uri="http://schemas.openxmlformats.org/package/2006/metadata/core-properties"/>
-    <ds:schemaRef ds:uri="http://purl.org/dc/terms/"/>
-    <ds:schemaRef ds:uri="http://purl.org/dc/elements/1.1/"/>
-    <ds:schemaRef ds:uri="65564431-6023-4caa-bb69-4c24ad6eb234"/>
-    <ds:schemaRef ds:uri="http://schemas.microsoft.com/office/infopath/2007/PartnerControls"/>
-    <ds:schemaRef ds:uri="http://purl.org/dc/dcmitype/"/>
-  </ds:schemaRefs>
-</ds:datastoreItem>
-</file>
-
-<file path=customXml/itemProps4.xml><?xml version="1.0" encoding="utf-8"?>
-<ds:datastoreItem xmlns:ds="http://schemas.openxmlformats.org/officeDocument/2006/customXml" ds:itemID="{ECF1CF01-42C8-45B2-812A-83FF00EBE474}">
-  <ds:schemaRefs>
-    <ds:schemaRef ds:uri="http://schemas.openxmlformats.org/officeDocument/2006/bibliography"/>
-  </ds:schemaRefs>
-</ds:datastoreItem>
 </file>
</xml_diff>